<commit_message>
Update "kinematics" script, pictures abd doc
</commit_message>
<xml_diff>
--- a/examples/eidelyur/MCOOL/all_docs/my_docs/kinematicOfMagnetizedElectron.docx
+++ b/examples/eidelyur/MCOOL/all_docs/my_docs/kinematicOfMagnetizedElectron.docx
@@ -93,7 +93,7 @@
           <v:shape id="_x0000_i1025" type="#_x0000_t75" style="width:51pt;height:25.5pt" o:ole="">
             <v:imagedata r:id="rId4" o:title=""/>
           </v:shape>
-          <o:OLEObject Type="Embed" ProgID="Equation.DSMT4" ShapeID="_x0000_i1025" DrawAspect="Content" ObjectID="_1589645708" r:id="rId5"/>
+          <o:OLEObject Type="Embed" ProgID="Equation.DSMT4" ShapeID="_x0000_i1025" DrawAspect="Content" ObjectID="_1589785061" r:id="rId5"/>
         </w:object>
       </w:r>
       <w:r>
@@ -124,7 +124,7 @@
           <v:shape id="_x0000_i1026" type="#_x0000_t75" style="width:150pt;height:46.5pt" o:ole="">
             <v:imagedata r:id="rId6" o:title=""/>
           </v:shape>
-          <o:OLEObject Type="Embed" ProgID="Equation.DSMT4" ShapeID="_x0000_i1026" DrawAspect="Content" ObjectID="_1589645709" r:id="rId7"/>
+          <o:OLEObject Type="Embed" ProgID="Equation.DSMT4" ShapeID="_x0000_i1026" DrawAspect="Content" ObjectID="_1589785062" r:id="rId7"/>
         </w:object>
       </w:r>
       <w:r>
@@ -176,7 +176,7 @@
           <v:shape id="_x0000_i1027" type="#_x0000_t75" style="width:14.25pt;height:22.5pt" o:ole="">
             <v:imagedata r:id="rId8" o:title=""/>
           </v:shape>
-          <o:OLEObject Type="Embed" ProgID="Equation.DSMT4" ShapeID="_x0000_i1027" DrawAspect="Content" ObjectID="_1589645710" r:id="rId9"/>
+          <o:OLEObject Type="Embed" ProgID="Equation.DSMT4" ShapeID="_x0000_i1027" DrawAspect="Content" ObjectID="_1589785063" r:id="rId9"/>
         </w:object>
       </w:r>
       <w:r>
@@ -196,7 +196,7 @@
           <v:shape id="_x0000_i1028" type="#_x0000_t75" style="width:15.75pt;height:23.25pt" o:ole="">
             <v:imagedata r:id="rId10" o:title=""/>
           </v:shape>
-          <o:OLEObject Type="Embed" ProgID="Equation.DSMT4" ShapeID="_x0000_i1028" DrawAspect="Content" ObjectID="_1589645711" r:id="rId11"/>
+          <o:OLEObject Type="Embed" ProgID="Equation.DSMT4" ShapeID="_x0000_i1028" DrawAspect="Content" ObjectID="_1589785064" r:id="rId11"/>
         </w:object>
       </w:r>
       <w:r>
@@ -211,7 +211,23 @@
           <w:sz w:val="28"/>
           <w:szCs w:val="28"/>
         </w:rPr>
-        <w:t xml:space="preserve">or from ion to electron. Let’s </w:t>
+        <w:t xml:space="preserve">or from ion to </w:t>
+      </w:r>
+      <w:proofErr w:type="gramStart"/>
+      <w:r>
+        <w:rPr>
+          <w:sz w:val="28"/>
+          <w:szCs w:val="28"/>
+        </w:rPr>
+        <w:t>electron.</w:t>
+      </w:r>
+      <w:proofErr w:type="gramEnd"/>
+      <w:r>
+        <w:rPr>
+          <w:sz w:val="28"/>
+          <w:szCs w:val="28"/>
+        </w:rPr>
+        <w:t xml:space="preserve"> Let’s </w:t>
       </w:r>
       <w:r>
         <w:rPr>
@@ -251,7 +267,7 @@
           <v:shape id="_x0000_i1029" type="#_x0000_t75" style="width:47.25pt;height:25.5pt" o:ole="">
             <v:imagedata r:id="rId12" o:title=""/>
           </v:shape>
-          <o:OLEObject Type="Embed" ProgID="Equation.DSMT4" ShapeID="_x0000_i1029" DrawAspect="Content" ObjectID="_1589645712" r:id="rId13"/>
+          <o:OLEObject Type="Embed" ProgID="Equation.DSMT4" ShapeID="_x0000_i1029" DrawAspect="Content" ObjectID="_1589785065" r:id="rId13"/>
         </w:object>
       </w:r>
       <w:r>
@@ -313,7 +329,7 @@
           <v:shape id="_x0000_i1030" type="#_x0000_t75" style="width:15.75pt;height:23.25pt" o:ole="">
             <v:imagedata r:id="rId14" o:title=""/>
           </v:shape>
-          <o:OLEObject Type="Embed" ProgID="Equation.DSMT4" ShapeID="_x0000_i1030" DrawAspect="Content" ObjectID="_1589645713" r:id="rId15"/>
+          <o:OLEObject Type="Embed" ProgID="Equation.DSMT4" ShapeID="_x0000_i1030" DrawAspect="Content" ObjectID="_1589785066" r:id="rId15"/>
         </w:object>
       </w:r>
       <w:r>
@@ -361,7 +377,7 @@
           <v:shape id="_x0000_i1031" type="#_x0000_t75" style="width:74.25pt;height:23.25pt" o:ole="">
             <v:imagedata r:id="rId16" o:title=""/>
           </v:shape>
-          <o:OLEObject Type="Embed" ProgID="Equation.DSMT4" ShapeID="_x0000_i1031" DrawAspect="Content" ObjectID="_1589645714" r:id="rId17"/>
+          <o:OLEObject Type="Embed" ProgID="Equation.DSMT4" ShapeID="_x0000_i1031" DrawAspect="Content" ObjectID="_1589785067" r:id="rId17"/>
         </w:object>
       </w:r>
       <w:r>
@@ -388,7 +404,7 @@
           <v:shape id="_x0000_i1032" type="#_x0000_t75" style="width:81.75pt;height:23.25pt" o:ole="">
             <v:imagedata r:id="rId18" o:title=""/>
           </v:shape>
-          <o:OLEObject Type="Embed" ProgID="Equation.DSMT4" ShapeID="_x0000_i1032" DrawAspect="Content" ObjectID="_1589645715" r:id="rId19"/>
+          <o:OLEObject Type="Embed" ProgID="Equation.DSMT4" ShapeID="_x0000_i1032" DrawAspect="Content" ObjectID="_1589785068" r:id="rId19"/>
         </w:object>
       </w:r>
       <w:r>
@@ -429,7 +445,7 @@
           <v:shape id="_x0000_i1033" type="#_x0000_t75" style="width:50.25pt;height:25.5pt" o:ole="">
             <v:imagedata r:id="rId20" o:title=""/>
           </v:shape>
-          <o:OLEObject Type="Embed" ProgID="Equation.DSMT4" ShapeID="_x0000_i1033" DrawAspect="Content" ObjectID="_1589645716" r:id="rId21"/>
+          <o:OLEObject Type="Embed" ProgID="Equation.DSMT4" ShapeID="_x0000_i1033" DrawAspect="Content" ObjectID="_1589785069" r:id="rId21"/>
         </w:object>
       </w:r>
       <w:r>
@@ -568,7 +584,7 @@
           <v:shape id="_x0000_i1034" type="#_x0000_t75" style="width:134.25pt;height:48.75pt" o:ole="">
             <v:imagedata r:id="rId23" o:title=""/>
           </v:shape>
-          <o:OLEObject Type="Embed" ProgID="Equation.DSMT4" ShapeID="_x0000_i1034" DrawAspect="Content" ObjectID="_1589645717" r:id="rId24"/>
+          <o:OLEObject Type="Embed" ProgID="Equation.DSMT4" ShapeID="_x0000_i1034" DrawAspect="Content" ObjectID="_1589785070" r:id="rId24"/>
         </w:object>
       </w:r>
       <w:r>
@@ -644,7 +660,7 @@
           <v:shape id="_x0000_i1035" type="#_x0000_t75" style="width:174.75pt;height:95.25pt" o:ole="">
             <v:imagedata r:id="rId25" o:title=""/>
           </v:shape>
-          <o:OLEObject Type="Embed" ProgID="Equation.DSMT4" ShapeID="_x0000_i1035" DrawAspect="Content" ObjectID="_1589645718" r:id="rId26"/>
+          <o:OLEObject Type="Embed" ProgID="Equation.DSMT4" ShapeID="_x0000_i1035" DrawAspect="Content" ObjectID="_1589785071" r:id="rId26"/>
         </w:object>
       </w:r>
       <w:r>
@@ -769,7 +785,7 @@
           <v:shape id="_x0000_i1036" type="#_x0000_t75" style="width:342pt;height:50.25pt" o:ole="">
             <v:imagedata r:id="rId27" o:title=""/>
           </v:shape>
-          <o:OLEObject Type="Embed" ProgID="Equation.DSMT4" ShapeID="_x0000_i1036" DrawAspect="Content" ObjectID="_1589645719" r:id="rId28"/>
+          <o:OLEObject Type="Embed" ProgID="Equation.DSMT4" ShapeID="_x0000_i1036" DrawAspect="Content" ObjectID="_1589785072" r:id="rId28"/>
         </w:object>
       </w:r>
       <w:r>
@@ -824,22 +840,13 @@
         </w:rPr>
         <w:t xml:space="preserve"> it was </w:t>
       </w:r>
-      <w:proofErr w:type="gramStart"/>
-      <w:r>
-        <w:rPr>
-          <w:sz w:val="28"/>
-          <w:szCs w:val="28"/>
-        </w:rPr>
-        <w:t>taken into</w:t>
-      </w:r>
-      <w:r>
-        <w:rPr>
-          <w:sz w:val="28"/>
-          <w:szCs w:val="28"/>
-        </w:rPr>
-        <w:t xml:space="preserve"> account</w:t>
-      </w:r>
-      <w:proofErr w:type="gramEnd"/>
+      <w:r>
+        <w:rPr>
+          <w:sz w:val="28"/>
+          <w:szCs w:val="28"/>
+        </w:rPr>
+        <w:t>considered</w:t>
+      </w:r>
       <w:r>
         <w:rPr>
           <w:sz w:val="28"/>
@@ -871,7 +878,7 @@
           <v:shape id="_x0000_i1037" type="#_x0000_t75" style="width:123.75pt;height:24.75pt" o:ole="">
             <v:imagedata r:id="rId29" o:title=""/>
           </v:shape>
-          <o:OLEObject Type="Embed" ProgID="Equation.DSMT4" ShapeID="_x0000_i1037" DrawAspect="Content" ObjectID="_1589645720" r:id="rId30"/>
+          <o:OLEObject Type="Embed" ProgID="Equation.DSMT4" ShapeID="_x0000_i1037" DrawAspect="Content" ObjectID="_1589785073" r:id="rId30"/>
         </w:object>
       </w:r>
       <w:r>
@@ -891,7 +898,7 @@
           <v:shape id="_x0000_i1038" type="#_x0000_t75" style="width:17.25pt;height:14.25pt" o:ole="">
             <v:imagedata r:id="rId31" o:title=""/>
           </v:shape>
-          <o:OLEObject Type="Embed" ProgID="Equation.DSMT4" ShapeID="_x0000_i1038" DrawAspect="Content" ObjectID="_1589645721" r:id="rId32"/>
+          <o:OLEObject Type="Embed" ProgID="Equation.DSMT4" ShapeID="_x0000_i1038" DrawAspect="Content" ObjectID="_1589785074" r:id="rId32"/>
         </w:object>
       </w:r>
       <w:r>
@@ -918,7 +925,7 @@
           <v:shape id="_x0000_i1039" type="#_x0000_t75" style="width:27pt;height:23.25pt" o:ole="">
             <v:imagedata r:id="rId33" o:title=""/>
           </v:shape>
-          <o:OLEObject Type="Embed" ProgID="Equation.DSMT4" ShapeID="_x0000_i1039" DrawAspect="Content" ObjectID="_1589645722" r:id="rId34"/>
+          <o:OLEObject Type="Embed" ProgID="Equation.DSMT4" ShapeID="_x0000_i1039" DrawAspect="Content" ObjectID="_1589785075" r:id="rId34"/>
         </w:object>
       </w:r>
       <w:r>
@@ -1089,7 +1096,7 @@
           <v:shape id="_x0000_i1040" type="#_x0000_t75" style="width:15.75pt;height:23.25pt" o:ole="">
             <v:imagedata r:id="rId36" o:title=""/>
           </v:shape>
-          <o:OLEObject Type="Embed" ProgID="Equation.DSMT4" ShapeID="_x0000_i1040" DrawAspect="Content" ObjectID="_1589645723" r:id="rId37"/>
+          <o:OLEObject Type="Embed" ProgID="Equation.DSMT4" ShapeID="_x0000_i1040" DrawAspect="Content" ObjectID="_1589785076" r:id="rId37"/>
         </w:object>
       </w:r>
       <w:r>
@@ -1137,7 +1144,7 @@
           <v:shape id="_x0000_i1041" type="#_x0000_t75" style="width:45pt;height:23.25pt" o:ole="">
             <v:imagedata r:id="rId38" o:title=""/>
           </v:shape>
-          <o:OLEObject Type="Embed" ProgID="Equation.DSMT4" ShapeID="_x0000_i1041" DrawAspect="Content" ObjectID="_1589645724" r:id="rId39"/>
+          <o:OLEObject Type="Embed" ProgID="Equation.DSMT4" ShapeID="_x0000_i1041" DrawAspect="Content" ObjectID="_1589785077" r:id="rId39"/>
         </w:object>
       </w:r>
       <w:r>
@@ -1164,7 +1171,7 @@
           <v:shape id="_x0000_i1042" type="#_x0000_t75" style="width:15.75pt;height:16.5pt" o:ole="">
             <v:imagedata r:id="rId40" o:title=""/>
           </v:shape>
-          <o:OLEObject Type="Embed" ProgID="Equation.DSMT4" ShapeID="_x0000_i1042" DrawAspect="Content" ObjectID="_1589645725" r:id="rId41"/>
+          <o:OLEObject Type="Embed" ProgID="Equation.DSMT4" ShapeID="_x0000_i1042" DrawAspect="Content" ObjectID="_1589785078" r:id="rId41"/>
         </w:object>
       </w:r>
       <w:r>
@@ -1257,7 +1264,7 @@
           <v:shape id="_x0000_i1043" type="#_x0000_t75" style="width:149.25pt;height:45pt" o:ole="">
             <v:imagedata r:id="rId42" o:title=""/>
           </v:shape>
-          <o:OLEObject Type="Embed" ProgID="Equation.DSMT4" ShapeID="_x0000_i1043" DrawAspect="Content" ObjectID="_1589645726" r:id="rId43"/>
+          <o:OLEObject Type="Embed" ProgID="Equation.DSMT4" ShapeID="_x0000_i1043" DrawAspect="Content" ObjectID="_1589785079" r:id="rId43"/>
         </w:object>
       </w:r>
       <w:r>
@@ -1350,7 +1357,7 @@
           <v:shape id="_x0000_i1044" type="#_x0000_t75" style="width:47.25pt;height:24.75pt" o:ole="">
             <v:imagedata r:id="rId44" o:title=""/>
           </v:shape>
-          <o:OLEObject Type="Embed" ProgID="Equation.DSMT4" ShapeID="_x0000_i1044" DrawAspect="Content" ObjectID="_1589645727" r:id="rId45"/>
+          <o:OLEObject Type="Embed" ProgID="Equation.DSMT4" ShapeID="_x0000_i1044" DrawAspect="Content" ObjectID="_1589785080" r:id="rId45"/>
         </w:object>
       </w:r>
       <w:r>
@@ -1370,7 +1377,7 @@
           <v:shape id="_x0000_i1045" type="#_x0000_t75" style="width:87.75pt;height:24.75pt" o:ole="">
             <v:imagedata r:id="rId46" o:title=""/>
           </v:shape>
-          <o:OLEObject Type="Embed" ProgID="Equation.DSMT4" ShapeID="_x0000_i1045" DrawAspect="Content" ObjectID="_1589645728" r:id="rId47"/>
+          <o:OLEObject Type="Embed" ProgID="Equation.DSMT4" ShapeID="_x0000_i1045" DrawAspect="Content" ObjectID="_1589785081" r:id="rId47"/>
         </w:object>
       </w:r>
       <w:r>
@@ -1436,7 +1443,7 @@
           <v:shape id="_x0000_i1046" type="#_x0000_t75" style="width:123.75pt;height:51.75pt" o:ole="">
             <v:imagedata r:id="rId48" o:title=""/>
           </v:shape>
-          <o:OLEObject Type="Embed" ProgID="Equation.DSMT4" ShapeID="_x0000_i1046" DrawAspect="Content" ObjectID="_1589645729" r:id="rId49"/>
+          <o:OLEObject Type="Embed" ProgID="Equation.DSMT4" ShapeID="_x0000_i1046" DrawAspect="Content" ObjectID="_1589785082" r:id="rId49"/>
         </w:object>
       </w:r>
       <w:r>
@@ -1575,7 +1582,7 @@
           <v:shape id="_x0000_i1047" type="#_x0000_t75" style="width:210.75pt;height:46.5pt" o:ole="">
             <v:imagedata r:id="rId51" o:title=""/>
           </v:shape>
-          <o:OLEObject Type="Embed" ProgID="Equation.DSMT4" ShapeID="_x0000_i1047" DrawAspect="Content" ObjectID="_1589645730" r:id="rId52"/>
+          <o:OLEObject Type="Embed" ProgID="Equation.DSMT4" ShapeID="_x0000_i1047" DrawAspect="Content" ObjectID="_1589785083" r:id="rId52"/>
         </w:object>
       </w:r>
       <w:r>
@@ -1675,7 +1682,7 @@
           <v:shape id="_x0000_i1048" type="#_x0000_t75" style="width:46.5pt;height:23.25pt" o:ole="">
             <v:imagedata r:id="rId53" o:title=""/>
           </v:shape>
-          <o:OLEObject Type="Embed" ProgID="Equation.DSMT4" ShapeID="_x0000_i1048" DrawAspect="Content" ObjectID="_1589645731" r:id="rId54"/>
+          <o:OLEObject Type="Embed" ProgID="Equation.DSMT4" ShapeID="_x0000_i1048" DrawAspect="Content" ObjectID="_1589785084" r:id="rId54"/>
         </w:object>
       </w:r>
       <w:r>
@@ -1709,7 +1716,7 @@
           <v:shape id="_x0000_i1049" type="#_x0000_t75" style="width:76.5pt;height:23.25pt" o:ole="">
             <v:imagedata r:id="rId55" o:title=""/>
           </v:shape>
-          <o:OLEObject Type="Embed" ProgID="Equation.DSMT4" ShapeID="_x0000_i1049" DrawAspect="Content" ObjectID="_1589645732" r:id="rId56"/>
+          <o:OLEObject Type="Embed" ProgID="Equation.DSMT4" ShapeID="_x0000_i1049" DrawAspect="Content" ObjectID="_1589785085" r:id="rId56"/>
         </w:object>
       </w:r>
       <w:r>
@@ -1774,7 +1781,7 @@
           <v:shape id="_x0000_i1050" type="#_x0000_t75" style="width:63pt;height:21pt" o:ole="">
             <v:imagedata r:id="rId57" o:title=""/>
           </v:shape>
-          <o:OLEObject Type="Embed" ProgID="Equation.DSMT4" ShapeID="_x0000_i1050" DrawAspect="Content" ObjectID="_1589645733" r:id="rId58"/>
+          <o:OLEObject Type="Embed" ProgID="Equation.DSMT4" ShapeID="_x0000_i1050" DrawAspect="Content" ObjectID="_1589785086" r:id="rId58"/>
         </w:object>
       </w:r>
       <w:r>
@@ -1808,7 +1815,7 @@
           <v:shape id="_x0000_i1051" type="#_x0000_t75" style="width:13.5pt;height:21pt" o:ole="">
             <v:imagedata r:id="rId59" o:title=""/>
           </v:shape>
-          <o:OLEObject Type="Embed" ProgID="Equation.DSMT4" ShapeID="_x0000_i1051" DrawAspect="Content" ObjectID="_1589645734" r:id="rId60"/>
+          <o:OLEObject Type="Embed" ProgID="Equation.DSMT4" ShapeID="_x0000_i1051" DrawAspect="Content" ObjectID="_1589785087" r:id="rId60"/>
         </w:object>
       </w:r>
       <w:r>
@@ -1853,7 +1860,7 @@
           <v:shape id="_x0000_i1052" type="#_x0000_t75" style="width:116.25pt;height:24.75pt" o:ole="">
             <v:imagedata r:id="rId61" o:title=""/>
           </v:shape>
-          <o:OLEObject Type="Embed" ProgID="Equation.DSMT4" ShapeID="_x0000_i1052" DrawAspect="Content" ObjectID="_1589645735" r:id="rId62"/>
+          <o:OLEObject Type="Embed" ProgID="Equation.DSMT4" ShapeID="_x0000_i1052" DrawAspect="Content" ObjectID="_1589785088" r:id="rId62"/>
         </w:object>
       </w:r>
       <w:r>
@@ -1930,7 +1937,7 @@
           <v:shape id="_x0000_i1053" type="#_x0000_t75" style="width:131.25pt;height:24.75pt" o:ole="">
             <v:imagedata r:id="rId63" o:title=""/>
           </v:shape>
-          <o:OLEObject Type="Embed" ProgID="Equation.DSMT4" ShapeID="_x0000_i1053" DrawAspect="Content" ObjectID="_1589645736" r:id="rId64"/>
+          <o:OLEObject Type="Embed" ProgID="Equation.DSMT4" ShapeID="_x0000_i1053" DrawAspect="Content" ObjectID="_1589785089" r:id="rId64"/>
         </w:object>
       </w:r>
       <w:r>
@@ -2014,7 +2021,7 @@
           <v:shape id="_x0000_i1054" type="#_x0000_t75" style="width:356.25pt;height:44.25pt" o:ole="">
             <v:imagedata r:id="rId65" o:title=""/>
           </v:shape>
-          <o:OLEObject Type="Embed" ProgID="Equation.DSMT4" ShapeID="_x0000_i1054" DrawAspect="Content" ObjectID="_1589645737" r:id="rId66"/>
+          <o:OLEObject Type="Embed" ProgID="Equation.DSMT4" ShapeID="_x0000_i1054" DrawAspect="Content" ObjectID="_1589785090" r:id="rId66"/>
         </w:object>
       </w:r>
       <w:r>
@@ -2122,7 +2129,7 @@
           <v:shape id="_x0000_i1055" type="#_x0000_t75" style="width:295.5pt;height:24.75pt" o:ole="">
             <v:imagedata r:id="rId68" o:title=""/>
           </v:shape>
-          <o:OLEObject Type="Embed" ProgID="Equation.DSMT4" ShapeID="_x0000_i1055" DrawAspect="Content" ObjectID="_1589645738" r:id="rId69"/>
+          <o:OLEObject Type="Embed" ProgID="Equation.DSMT4" ShapeID="_x0000_i1055" DrawAspect="Content" ObjectID="_1589785091" r:id="rId69"/>
         </w:object>
       </w:r>
       <w:r>
@@ -2159,7 +2166,7 @@
           <v:shape id="_x0000_i1056" type="#_x0000_t75" style="width:98.25pt;height:24pt" o:ole="">
             <v:imagedata r:id="rId70" o:title=""/>
           </v:shape>
-          <o:OLEObject Type="Embed" ProgID="Equation.DSMT4" ShapeID="_x0000_i1056" DrawAspect="Content" ObjectID="_1589645739" r:id="rId71"/>
+          <o:OLEObject Type="Embed" ProgID="Equation.DSMT4" ShapeID="_x0000_i1056" DrawAspect="Content" ObjectID="_1589785092" r:id="rId71"/>
         </w:object>
       </w:r>
       <w:r>
@@ -2179,7 +2186,7 @@
           <v:shape id="_x0000_i1057" type="#_x0000_t75" style="width:15.75pt;height:19.5pt" o:ole="">
             <v:imagedata r:id="rId72" o:title=""/>
           </v:shape>
-          <o:OLEObject Type="Embed" ProgID="Equation.DSMT4" ShapeID="_x0000_i1057" DrawAspect="Content" ObjectID="_1589645740" r:id="rId73"/>
+          <o:OLEObject Type="Embed" ProgID="Equation.DSMT4" ShapeID="_x0000_i1057" DrawAspect="Content" ObjectID="_1589785093" r:id="rId73"/>
         </w:object>
       </w:r>
       <w:r>
@@ -2217,10 +2224,10 @@
           <w:szCs w:val="28"/>
         </w:rPr>
         <w:object w:dxaOrig="260" w:dyaOrig="260">
-          <v:shape id="_x0000_i1059" type="#_x0000_t75" style="width:17.25pt;height:17.25pt" o:ole="">
+          <v:shape id="_x0000_i1058" type="#_x0000_t75" style="width:17.25pt;height:17.25pt" o:ole="">
             <v:imagedata r:id="rId74" o:title=""/>
           </v:shape>
-          <o:OLEObject Type="Embed" ProgID="Equation.DSMT4" ShapeID="_x0000_i1059" DrawAspect="Content" ObjectID="_1589645741" r:id="rId75"/>
+          <o:OLEObject Type="Embed" ProgID="Equation.DSMT4" ShapeID="_x0000_i1058" DrawAspect="Content" ObjectID="_1589785094" r:id="rId75"/>
         </w:object>
       </w:r>
       <w:r>
@@ -2242,14 +2249,7 @@
           <w:sz w:val="28"/>
           <w:szCs w:val="28"/>
         </w:rPr>
-        <w:t>inside</w:t>
-      </w:r>
-      <w:r>
-        <w:rPr>
-          <w:sz w:val="28"/>
-          <w:szCs w:val="28"/>
-        </w:rPr>
-        <w:t xml:space="preserve"> the area of magnetization (</w:t>
+        <w:t>inside the area of magnetization (</w:t>
       </w:r>
       <w:r>
         <w:rPr>
@@ -2258,10 +2258,10 @@
           <w:szCs w:val="28"/>
         </w:rPr>
         <w:object w:dxaOrig="680" w:dyaOrig="320">
-          <v:shape id="_x0000_i1078" type="#_x0000_t75" style="width:45pt;height:21pt" o:ole="">
+          <v:shape id="_x0000_i1059" type="#_x0000_t75" style="width:45pt;height:21pt" o:ole="">
             <v:imagedata r:id="rId76" o:title=""/>
           </v:shape>
-          <o:OLEObject Type="Embed" ProgID="Equation.DSMT4" ShapeID="_x0000_i1078" DrawAspect="Content" ObjectID="_1589645742" r:id="rId77"/>
+          <o:OLEObject Type="Embed" ProgID="Equation.DSMT4" ShapeID="_x0000_i1059" DrawAspect="Content" ObjectID="_1589785095" r:id="rId77"/>
         </w:object>
       </w:r>
       <w:r>
@@ -2302,7 +2302,7 @@
           <v:shape id="_x0000_i1060" type="#_x0000_t75" style="width:21pt;height:24pt" o:ole="">
             <v:imagedata r:id="rId78" o:title=""/>
           </v:shape>
-          <o:OLEObject Type="Embed" ProgID="Equation.DSMT4" ShapeID="_x0000_i1060" DrawAspect="Content" ObjectID="_1589645743" r:id="rId79"/>
+          <o:OLEObject Type="Embed" ProgID="Equation.DSMT4" ShapeID="_x0000_i1060" DrawAspect="Content" ObjectID="_1589785096" r:id="rId79"/>
         </w:object>
       </w:r>
       <w:r>
@@ -2424,7 +2424,7 @@
           <v:shape id="_x0000_i1061" type="#_x0000_t75" style="width:365.25pt;height:168pt" o:ole="">
             <v:imagedata r:id="rId80" o:title=""/>
           </v:shape>
-          <o:OLEObject Type="Embed" ProgID="Equation.DSMT4" ShapeID="_x0000_i1061" DrawAspect="Content" ObjectID="_1589645744" r:id="rId81"/>
+          <o:OLEObject Type="Embed" ProgID="Equation.DSMT4" ShapeID="_x0000_i1061" DrawAspect="Content" ObjectID="_1589785097" r:id="rId81"/>
         </w:object>
       </w:r>
       <w:r>
@@ -2469,7 +2469,7 @@
           <v:shape id="_x0000_i1062" type="#_x0000_t75" style="width:85.5pt;height:23.25pt" o:ole="">
             <v:imagedata r:id="rId82" o:title=""/>
           </v:shape>
-          <o:OLEObject Type="Embed" ProgID="Equation.DSMT4" ShapeID="_x0000_i1062" DrawAspect="Content" ObjectID="_1589645745" r:id="rId83"/>
+          <o:OLEObject Type="Embed" ProgID="Equation.DSMT4" ShapeID="_x0000_i1062" DrawAspect="Content" ObjectID="_1589785098" r:id="rId83"/>
         </w:object>
       </w:r>
       <w:r>
@@ -2539,7 +2539,7 @@
           <v:shape id="_x0000_i1063" type="#_x0000_t75" style="width:300pt;height:23.25pt" o:ole="">
             <v:imagedata r:id="rId84" o:title=""/>
           </v:shape>
-          <o:OLEObject Type="Embed" ProgID="Equation.DSMT4" ShapeID="_x0000_i1063" DrawAspect="Content" ObjectID="_1589645746" r:id="rId85"/>
+          <o:OLEObject Type="Embed" ProgID="Equation.DSMT4" ShapeID="_x0000_i1063" DrawAspect="Content" ObjectID="_1589785099" r:id="rId85"/>
         </w:object>
       </w:r>
       <w:r>
@@ -2637,7 +2637,7 @@
           <v:shape id="_x0000_i1064" type="#_x0000_t75" style="width:336pt;height:93pt" o:ole="">
             <v:imagedata r:id="rId86" o:title=""/>
           </v:shape>
-          <o:OLEObject Type="Embed" ProgID="Equation.DSMT4" ShapeID="_x0000_i1064" DrawAspect="Content" ObjectID="_1589645747" r:id="rId87"/>
+          <o:OLEObject Type="Embed" ProgID="Equation.DSMT4" ShapeID="_x0000_i1064" DrawAspect="Content" ObjectID="_1589785100" r:id="rId87"/>
         </w:object>
       </w:r>
       <w:r>
@@ -2738,7 +2738,7 @@
           <v:shape id="_x0000_i1065" type="#_x0000_t75" style="width:67.5pt;height:23.25pt" o:ole="">
             <v:imagedata r:id="rId88" o:title=""/>
           </v:shape>
-          <o:OLEObject Type="Embed" ProgID="Equation.DSMT4" ShapeID="_x0000_i1065" DrawAspect="Content" ObjectID="_1589645748" r:id="rId89"/>
+          <o:OLEObject Type="Embed" ProgID="Equation.DSMT4" ShapeID="_x0000_i1065" DrawAspect="Content" ObjectID="_1589785101" r:id="rId89"/>
         </w:object>
       </w:r>
       <w:r>
@@ -2779,7 +2779,7 @@
           <v:shape id="_x0000_i1066" type="#_x0000_t75" style="width:15pt;height:19.5pt" o:ole="">
             <v:imagedata r:id="rId90" o:title=""/>
           </v:shape>
-          <o:OLEObject Type="Embed" ProgID="Equation.DSMT4" ShapeID="_x0000_i1066" DrawAspect="Content" ObjectID="_1589645749" r:id="rId91"/>
+          <o:OLEObject Type="Embed" ProgID="Equation.DSMT4" ShapeID="_x0000_i1066" DrawAspect="Content" ObjectID="_1589785102" r:id="rId91"/>
         </w:object>
       </w:r>
       <w:r>
@@ -2928,7 +2928,7 @@
           <v:shape id="_x0000_i1067" type="#_x0000_t75" style="width:36pt;height:21pt" o:ole="">
             <v:imagedata r:id="rId93" o:title=""/>
           </v:shape>
-          <o:OLEObject Type="Embed" ProgID="Equation.DSMT4" ShapeID="_x0000_i1067" DrawAspect="Content" ObjectID="_1589645750" r:id="rId94"/>
+          <o:OLEObject Type="Embed" ProgID="Equation.DSMT4" ShapeID="_x0000_i1067" DrawAspect="Content" ObjectID="_1589785103" r:id="rId94"/>
         </w:object>
       </w:r>
       <w:r>
@@ -3035,7 +3035,7 @@
           <v:shape id="_x0000_i1068" type="#_x0000_t75" style="width:15pt;height:19.5pt" o:ole="">
             <v:imagedata r:id="rId90" o:title=""/>
           </v:shape>
-          <o:OLEObject Type="Embed" ProgID="Equation.DSMT4" ShapeID="_x0000_i1068" DrawAspect="Content" ObjectID="_1589645751" r:id="rId95"/>
+          <o:OLEObject Type="Embed" ProgID="Equation.DSMT4" ShapeID="_x0000_i1068" DrawAspect="Content" ObjectID="_1589785104" r:id="rId95"/>
         </w:object>
       </w:r>
       <w:r>
@@ -3218,10 +3218,10 @@
           <w:szCs w:val="28"/>
         </w:rPr>
         <w:object w:dxaOrig="680" w:dyaOrig="320">
-          <v:shape id="_x0000_i1070" type="#_x0000_t75" style="width:43.5pt;height:21pt" o:ole="">
+          <v:shape id="_x0000_i1069" type="#_x0000_t75" style="width:43.5pt;height:21pt" o:ole="">
             <v:imagedata r:id="rId96" o:title=""/>
           </v:shape>
-          <o:OLEObject Type="Embed" ProgID="Equation.DSMT4" ShapeID="_x0000_i1070" DrawAspect="Content" ObjectID="_1589645752" r:id="rId97"/>
+          <o:OLEObject Type="Embed" ProgID="Equation.DSMT4" ShapeID="_x0000_i1069" DrawAspect="Content" ObjectID="_1589785105" r:id="rId97"/>
         </w:object>
       </w:r>
       <w:r>
@@ -3547,10 +3547,10 @@
           <w:szCs w:val="28"/>
         </w:rPr>
         <w:object w:dxaOrig="2020" w:dyaOrig="440">
-          <v:shape id="_x0000_i1071" type="#_x0000_t75" style="width:129pt;height:29.25pt" o:ole="">
+          <v:shape id="_x0000_i1070" type="#_x0000_t75" style="width:129pt;height:29.25pt" o:ole="">
             <v:imagedata r:id="rId102" o:title=""/>
           </v:shape>
-          <o:OLEObject Type="Embed" ProgID="Equation.DSMT4" ShapeID="_x0000_i1071" DrawAspect="Content" ObjectID="_1589645753" r:id="rId103"/>
+          <o:OLEObject Type="Embed" ProgID="Equation.DSMT4" ShapeID="_x0000_i1070" DrawAspect="Content" ObjectID="_1589785106" r:id="rId103"/>
         </w:object>
       </w:r>
       <w:r>
@@ -3598,11 +3598,11 @@
           <w:sz w:val="28"/>
           <w:szCs w:val="28"/>
         </w:rPr>
-        <w:object w:dxaOrig="5980" w:dyaOrig="840">
-          <v:shape id="_x0000_i1076" type="#_x0000_t75" style="width:382.5pt;height:55.5pt" o:ole="">
+        <w:object w:dxaOrig="5920" w:dyaOrig="840">
+          <v:shape id="_x0000_i1093" type="#_x0000_t75" style="width:378.75pt;height:55.5pt" o:ole="">
             <v:imagedata r:id="rId104" o:title=""/>
           </v:shape>
-          <o:OLEObject Type="Embed" ProgID="Equation.DSMT4" ShapeID="_x0000_i1076" DrawAspect="Content" ObjectID="_1589645754" r:id="rId105"/>
+          <o:OLEObject Type="Embed" ProgID="Equation.DSMT4" ShapeID="_x0000_i1093" DrawAspect="Content" ObjectID="_1589785107" r:id="rId105"/>
         </w:object>
       </w:r>
       <w:r>
@@ -3699,9 +3699,9 @@
         <w:lastRenderedPageBreak/>
         <w:drawing>
           <wp:inline distT="0" distB="0" distL="0" distR="0">
-            <wp:extent cx="3090672" cy="2331720"/>
-            <wp:effectExtent l="0" t="0" r="0" b="0"/>
-            <wp:docPr id="23" name="Picture 23" descr="A close up of a map&#10;&#10;Description generated with very high confidence"/>
+            <wp:extent cx="3081528" cy="2322576"/>
+            <wp:effectExtent l="0" t="0" r="5080" b="1905"/>
+            <wp:docPr id="2" name="Picture 2" descr="A close up of a map&#10;&#10;Description generated with very high confidence"/>
             <wp:cNvGraphicFramePr>
               <a:graphicFrameLocks xmlns:a="http://schemas.openxmlformats.org/drawingml/2006/main" noChangeAspect="1"/>
             </wp:cNvGraphicFramePr>
@@ -3709,7 +3709,7 @@
               <a:graphicData uri="http://schemas.openxmlformats.org/drawingml/2006/picture">
                 <pic:pic xmlns:pic="http://schemas.openxmlformats.org/drawingml/2006/picture">
                   <pic:nvPicPr>
-                    <pic:cNvPr id="23" name="relativeR_vs_time_fig70kme.jpg"/>
+                    <pic:cNvPr id="2" name="relativeR_vs_time_fig70kme.jpg"/>
                     <pic:cNvPicPr/>
                   </pic:nvPicPr>
                   <pic:blipFill>
@@ -3727,7 +3727,7 @@
                   <pic:spPr>
                     <a:xfrm>
                       <a:off x="0" y="0"/>
-                      <a:ext cx="3090672" cy="2331720"/>
+                      <a:ext cx="3081528" cy="2322576"/>
                     </a:xfrm>
                     <a:prstGeom prst="rect">
                       <a:avLst/>
@@ -3747,9 +3747,9 @@
         </w:rPr>
         <w:drawing>
           <wp:inline distT="0" distB="0" distL="0" distR="0">
-            <wp:extent cx="3090672" cy="2331720"/>
-            <wp:effectExtent l="0" t="0" r="0" b="0"/>
-            <wp:docPr id="24" name="Picture 24" descr="A close up of a map&#10;&#10;Description generated with very high confidence"/>
+            <wp:extent cx="3099816" cy="2331720"/>
+            <wp:effectExtent l="0" t="0" r="5715" b="0"/>
+            <wp:docPr id="4" name="Picture 4" descr="A close up of a map&#10;&#10;Description generated with very high confidence"/>
             <wp:cNvGraphicFramePr>
               <a:graphicFrameLocks xmlns:a="http://schemas.openxmlformats.org/drawingml/2006/main" noChangeAspect="1"/>
             </wp:cNvGraphicFramePr>
@@ -3757,7 +3757,7 @@
               <a:graphicData uri="http://schemas.openxmlformats.org/drawingml/2006/picture">
                 <pic:pic xmlns:pic="http://schemas.openxmlformats.org/drawingml/2006/picture">
                   <pic:nvPicPr>
-                    <pic:cNvPr id="24" name="relativeR_vs_time_spec_fig75kme.jpg"/>
+                    <pic:cNvPr id="4" name="relativeR_vs_time_spec_fig75kme.jpg"/>
                     <pic:cNvPicPr/>
                   </pic:nvPicPr>
                   <pic:blipFill>
@@ -3775,7 +3775,7 @@
                   <pic:spPr>
                     <a:xfrm>
                       <a:off x="0" y="0"/>
-                      <a:ext cx="3090672" cy="2331720"/>
+                      <a:ext cx="3099816" cy="2331720"/>
                     </a:xfrm>
                     <a:prstGeom prst="rect">
                       <a:avLst/>
@@ -3787,6 +3787,8 @@
           </wp:inline>
         </w:drawing>
       </w:r>
+      <w:bookmarkStart w:id="0" w:name="_GoBack"/>
+      <w:bookmarkEnd w:id="0"/>
     </w:p>
     <w:p>
       <w:pPr>
@@ -3839,7 +3841,7 @@
         </w:rPr>
         <w:t xml:space="preserve"> </w:t>
       </w:r>
-      <w:bookmarkStart w:id="0" w:name="_Hlk515896025"/>
+      <w:bookmarkStart w:id="1" w:name="_Hlk515896025"/>
       <w:r>
         <w:rPr>
           <w:position w:val="-14"/>
@@ -3847,13 +3849,13 @@
           <w:szCs w:val="28"/>
         </w:rPr>
         <w:object w:dxaOrig="1620" w:dyaOrig="400">
-          <v:shape id="_x0000_i1090" type="#_x0000_t75" style="width:103.5pt;height:26.25pt" o:ole="">
+          <v:shape id="_x0000_i1072" type="#_x0000_t75" style="width:103.5pt;height:26.25pt" o:ole="">
             <v:imagedata r:id="rId108" o:title=""/>
           </v:shape>
-          <o:OLEObject Type="Embed" ProgID="Equation.DSMT4" ShapeID="_x0000_i1090" DrawAspect="Content" ObjectID="_1589645755" r:id="rId109"/>
-        </w:object>
-      </w:r>
-      <w:bookmarkEnd w:id="0"/>
+          <o:OLEObject Type="Embed" ProgID="Equation.DSMT4" ShapeID="_x0000_i1072" DrawAspect="Content" ObjectID="_1589785108" r:id="rId109"/>
+        </w:object>
+      </w:r>
+      <w:bookmarkEnd w:id="1"/>
       <w:r>
         <w:rPr>
           <w:sz w:val="28"/>
@@ -3868,10 +3870,10 @@
           <w:szCs w:val="28"/>
         </w:rPr>
         <w:object w:dxaOrig="2820" w:dyaOrig="460">
-          <v:shape id="_x0000_i1092" type="#_x0000_t75" style="width:180pt;height:30.75pt" o:ole="">
+          <v:shape id="_x0000_i1073" type="#_x0000_t75" style="width:180pt;height:30.75pt" o:ole="">
             <v:imagedata r:id="rId110" o:title=""/>
           </v:shape>
-          <o:OLEObject Type="Embed" ProgID="Equation.DSMT4" ShapeID="_x0000_i1092" DrawAspect="Content" ObjectID="_1589645756" r:id="rId111"/>
+          <o:OLEObject Type="Embed" ProgID="Equation.DSMT4" ShapeID="_x0000_i1073" DrawAspect="Content" ObjectID="_1589785109" r:id="rId111"/>
         </w:object>
       </w:r>
       <w:r>
@@ -3909,10 +3911,10 @@
           <w:szCs w:val="28"/>
         </w:rPr>
         <w:object w:dxaOrig="3780" w:dyaOrig="440">
-          <v:shape id="_x0000_i1105" type="#_x0000_t75" style="width:241.5pt;height:29.25pt" o:ole="">
+          <v:shape id="_x0000_i1074" type="#_x0000_t75" style="width:241.5pt;height:29.25pt" o:ole="">
             <v:imagedata r:id="rId112" o:title=""/>
           </v:shape>
-          <o:OLEObject Type="Embed" ProgID="Equation.DSMT4" ShapeID="_x0000_i1105" DrawAspect="Content" ObjectID="_1589645757" r:id="rId113"/>
+          <o:OLEObject Type="Embed" ProgID="Equation.DSMT4" ShapeID="_x0000_i1074" DrawAspect="Content" ObjectID="_1589785110" r:id="rId113"/>
         </w:object>
       </w:r>
       <w:r>
@@ -3926,45 +3928,31 @@
     <w:p>
       <w:pPr>
         <w:spacing w:after="0"/>
-        <w:ind w:left="720" w:firstLine="720"/>
-        <w:jc w:val="center"/>
-        <w:rPr>
-          <w:sz w:val="28"/>
-          <w:szCs w:val="28"/>
-        </w:rPr>
-      </w:pPr>
-      <w:r>
-        <w:rPr>
-          <w:position w:val="-32"/>
-          <w:sz w:val="28"/>
-          <w:szCs w:val="28"/>
-        </w:rPr>
-        <w:object w:dxaOrig="5560" w:dyaOrig="780">
-          <v:shape id="_x0000_i1101" type="#_x0000_t75" style="width:355.5pt;height:51pt" o:ole="">
+        <w:rPr>
+          <w:sz w:val="28"/>
+          <w:szCs w:val="28"/>
+        </w:rPr>
+      </w:pPr>
+      <w:r>
+        <w:rPr>
+          <w:position w:val="-36"/>
+          <w:sz w:val="28"/>
+          <w:szCs w:val="28"/>
+        </w:rPr>
+        <w:object w:dxaOrig="6940" w:dyaOrig="840">
+          <v:shape id="_x0000_i1095" type="#_x0000_t75" style="width:444pt;height:54.75pt" o:ole="">
             <v:imagedata r:id="rId114" o:title=""/>
           </v:shape>
-          <o:OLEObject Type="Embed" ProgID="Equation.DSMT4" ShapeID="_x0000_i1101" DrawAspect="Content" ObjectID="_1589645758" r:id="rId115"/>
-        </w:object>
-      </w:r>
-      <w:r>
-        <w:rPr>
-          <w:sz w:val="28"/>
-          <w:szCs w:val="28"/>
-        </w:rPr>
-        <w:tab/>
-        <w:t xml:space="preserve">    (14)</w:t>
-      </w:r>
-    </w:p>
-    <w:p>
-      <w:pPr>
-        <w:spacing w:after="0"/>
-        <w:ind w:left="720" w:firstLine="720"/>
-        <w:jc w:val="center"/>
-        <w:rPr>
-          <w:sz w:val="16"/>
-          <w:szCs w:val="16"/>
-        </w:rPr>
-      </w:pPr>
+          <o:OLEObject Type="Embed" ProgID="Equation.DSMT4" ShapeID="_x0000_i1095" DrawAspect="Content" ObjectID="_1589785111" r:id="rId115"/>
+        </w:object>
+      </w:r>
+      <w:r>
+        <w:rPr>
+          <w:sz w:val="28"/>
+          <w:szCs w:val="28"/>
+        </w:rPr>
+        <w:t>(14)</w:t>
+      </w:r>
     </w:p>
     <w:p>
       <w:pPr>
@@ -3973,6 +3961,7 @@
         <w:rPr>
           <w:sz w:val="28"/>
           <w:szCs w:val="28"/>
+          <w:lang w:val="en"/>
         </w:rPr>
       </w:pPr>
       <w:r>
@@ -4066,10 +4055,10 @@
           <w:szCs w:val="28"/>
         </w:rPr>
         <w:object w:dxaOrig="1160" w:dyaOrig="360">
-          <v:shape id="_x0000_i1110" type="#_x0000_t75" style="width:74.25pt;height:24pt" o:ole="">
+          <v:shape id="_x0000_i1076" type="#_x0000_t75" style="width:74.25pt;height:24pt" o:ole="">
             <v:imagedata r:id="rId117" o:title=""/>
           </v:shape>
-          <o:OLEObject Type="Embed" ProgID="Equation.DSMT4" ShapeID="_x0000_i1110" DrawAspect="Content" ObjectID="_1589645759" r:id="rId118"/>
+          <o:OLEObject Type="Embed" ProgID="Equation.DSMT4" ShapeID="_x0000_i1076" DrawAspect="Content" ObjectID="_1589785112" r:id="rId118"/>
         </w:object>
       </w:r>
       <w:r>
@@ -4086,10 +4075,10 @@
           <w:szCs w:val="28"/>
         </w:rPr>
         <w:object w:dxaOrig="600" w:dyaOrig="320">
-          <v:shape id="_x0000_i1113" type="#_x0000_t75" style="width:38.25pt;height:21pt" o:ole="">
+          <v:shape id="_x0000_i1077" type="#_x0000_t75" style="width:38.25pt;height:21pt" o:ole="">
             <v:imagedata r:id="rId119" o:title=""/>
           </v:shape>
-          <o:OLEObject Type="Embed" ProgID="Equation.DSMT4" ShapeID="_x0000_i1113" DrawAspect="Content" ObjectID="_1589645760" r:id="rId120"/>
+          <o:OLEObject Type="Embed" ProgID="Equation.DSMT4" ShapeID="_x0000_i1077" DrawAspect="Content" ObjectID="_1589785113" r:id="rId120"/>
         </w:object>
       </w:r>
       <w:r>
@@ -4106,8 +4095,6 @@
         </w:rPr>
         <w:t>less the 10%</w:t>
       </w:r>
-      <w:bookmarkStart w:id="1" w:name="_GoBack"/>
-      <w:bookmarkEnd w:id="1"/>
       <w:r>
         <w:rPr>
           <w:sz w:val="28"/>
@@ -4115,6 +4102,284 @@
         </w:rPr>
         <w:t xml:space="preserve"> only. </w:t>
       </w:r>
+      <w:r>
+        <w:rPr>
+          <w:sz w:val="28"/>
+          <w:szCs w:val="28"/>
+          <w:lang w:val="en"/>
+        </w:rPr>
+        <w:t xml:space="preserve">Thus, the condition </w:t>
+      </w:r>
+      <w:r>
+        <w:rPr>
+          <w:sz w:val="28"/>
+          <w:szCs w:val="28"/>
+          <w:lang w:val="en"/>
+        </w:rPr>
+        <w:t xml:space="preserve"> </w:t>
+      </w:r>
+      <w:bookmarkStart w:id="2" w:name="_Hlk515957979"/>
+      <w:r>
+        <w:rPr>
+          <w:position w:val="-12"/>
+          <w:sz w:val="28"/>
+          <w:szCs w:val="28"/>
+        </w:rPr>
+        <w:object w:dxaOrig="940" w:dyaOrig="360">
+          <v:shape id="_x0000_i1078" type="#_x0000_t75" style="width:60pt;height:24pt" o:ole="">
+            <v:imagedata r:id="rId121" o:title=""/>
+          </v:shape>
+          <o:OLEObject Type="Embed" ProgID="Equation.DSMT4" ShapeID="_x0000_i1078" DrawAspect="Content" ObjectID="_1589785114" r:id="rId122"/>
+        </w:object>
+      </w:r>
+      <w:bookmarkEnd w:id="2"/>
+      <w:r>
+        <w:rPr>
+          <w:sz w:val="28"/>
+          <w:szCs w:val="28"/>
+        </w:rPr>
+        <w:t xml:space="preserve"> </w:t>
+      </w:r>
+      <w:r>
+        <w:rPr>
+          <w:sz w:val="28"/>
+          <w:szCs w:val="28"/>
+          <w:lang w:val="en"/>
+        </w:rPr>
+        <w:t>can be fully considered as a criterion for the magnetization of electrons</w:t>
+      </w:r>
+      <w:r>
+        <w:rPr>
+          <w:sz w:val="28"/>
+          <w:szCs w:val="28"/>
+          <w:lang w:val="en"/>
+        </w:rPr>
+        <w:t xml:space="preserve">. </w:t>
+      </w:r>
+      <w:r>
+        <w:rPr>
+          <w:sz w:val="28"/>
+          <w:szCs w:val="28"/>
+          <w:lang w:val="en"/>
+        </w:rPr>
+        <w:t>But this, of co</w:t>
+      </w:r>
+      <w:r>
+        <w:rPr>
+          <w:sz w:val="28"/>
+          <w:szCs w:val="28"/>
+          <w:lang w:val="en"/>
+        </w:rPr>
+        <w:t>urse, is valid provided that</w:t>
+      </w:r>
+      <w:r>
+        <w:rPr>
+          <w:sz w:val="28"/>
+          <w:szCs w:val="28"/>
+          <w:lang w:val="en"/>
+        </w:rPr>
+        <w:t xml:space="preserve"> </w:t>
+      </w:r>
+      <w:bookmarkStart w:id="3" w:name="_Hlk515956254"/>
+      <w:r>
+        <w:rPr>
+          <w:position w:val="-12"/>
+          <w:sz w:val="28"/>
+          <w:szCs w:val="28"/>
+        </w:rPr>
+        <w:object w:dxaOrig="1060" w:dyaOrig="360">
+          <v:shape id="_x0000_i1079" type="#_x0000_t75" style="width:67.5pt;height:24pt" o:ole="">
+            <v:imagedata r:id="rId123" o:title=""/>
+          </v:shape>
+          <o:OLEObject Type="Embed" ProgID="Equation.DSMT4" ShapeID="_x0000_i1079" DrawAspect="Content" ObjectID="_1589785115" r:id="rId124"/>
+        </w:object>
+      </w:r>
+      <w:bookmarkEnd w:id="3"/>
+      <w:r>
+        <w:rPr>
+          <w:sz w:val="28"/>
+          <w:szCs w:val="28"/>
+        </w:rPr>
+        <w:t xml:space="preserve"> </w:t>
+      </w:r>
+      <w:r>
+        <w:rPr>
+          <w:sz w:val="28"/>
+          <w:szCs w:val="28"/>
+          <w:lang w:val="en"/>
+        </w:rPr>
+        <w:t>only</w:t>
+      </w:r>
+      <w:r>
+        <w:rPr>
+          <w:sz w:val="28"/>
+          <w:szCs w:val="28"/>
+          <w:lang w:val="en"/>
+        </w:rPr>
+        <w:t xml:space="preserve">. </w:t>
+      </w:r>
+      <w:r>
+        <w:rPr>
+          <w:sz w:val="28"/>
+          <w:szCs w:val="28"/>
+          <w:lang w:val="en"/>
+        </w:rPr>
+        <w:t xml:space="preserve">Numerical estimates show that such a ratio of values is most </w:t>
+      </w:r>
+      <w:r>
+        <w:rPr>
+          <w:sz w:val="28"/>
+          <w:szCs w:val="28"/>
+          <w:lang w:val="en"/>
+        </w:rPr>
+        <w:lastRenderedPageBreak/>
+        <w:t>often violated (in the proposed simulations</w:t>
+      </w:r>
+      <w:r>
+        <w:rPr>
+          <w:sz w:val="28"/>
+          <w:szCs w:val="28"/>
+          <w:lang w:val="en"/>
+        </w:rPr>
+        <w:t xml:space="preserve"> </w:t>
+      </w:r>
+      <w:r>
+        <w:rPr>
+          <w:position w:val="-12"/>
+          <w:sz w:val="28"/>
+          <w:szCs w:val="28"/>
+        </w:rPr>
+        <w:object w:dxaOrig="1760" w:dyaOrig="380">
+          <v:shape id="_x0000_i1080" type="#_x0000_t75" style="width:112.5pt;height:24.75pt" o:ole="">
+            <v:imagedata r:id="rId125" o:title=""/>
+          </v:shape>
+          <o:OLEObject Type="Embed" ProgID="Equation.DSMT4" ShapeID="_x0000_i1080" DrawAspect="Content" ObjectID="_1589785116" r:id="rId126"/>
+        </w:object>
+      </w:r>
+      <w:r>
+        <w:rPr>
+          <w:sz w:val="28"/>
+          <w:szCs w:val="28"/>
+        </w:rPr>
+        <w:t xml:space="preserve"> and </w:t>
+      </w:r>
+      <w:r>
+        <w:rPr>
+          <w:position w:val="-12"/>
+          <w:sz w:val="28"/>
+          <w:szCs w:val="28"/>
+        </w:rPr>
+        <w:object w:dxaOrig="1640" w:dyaOrig="380">
+          <v:shape id="_x0000_i1081" type="#_x0000_t75" style="width:104.25pt;height:24.75pt" o:ole="">
+            <v:imagedata r:id="rId127" o:title=""/>
+          </v:shape>
+          <o:OLEObject Type="Embed" ProgID="Equation.DSMT4" ShapeID="_x0000_i1081" DrawAspect="Content" ObjectID="_1589785117" r:id="rId128"/>
+        </w:object>
+      </w:r>
+      <w:r>
+        <w:rPr>
+          <w:sz w:val="28"/>
+          <w:szCs w:val="28"/>
+        </w:rPr>
+        <w:t xml:space="preserve">, so that </w:t>
+      </w:r>
+      <w:r>
+        <w:rPr>
+          <w:position w:val="-12"/>
+          <w:sz w:val="28"/>
+          <w:szCs w:val="28"/>
+        </w:rPr>
+        <w:object w:dxaOrig="1060" w:dyaOrig="360">
+          <v:shape id="_x0000_i1082" type="#_x0000_t75" style="width:67.5pt;height:24pt" o:ole="">
+            <v:imagedata r:id="rId129" o:title=""/>
+          </v:shape>
+          <o:OLEObject Type="Embed" ProgID="Equation.DSMT4" ShapeID="_x0000_i1082" DrawAspect="Content" ObjectID="_1589785118" r:id="rId130"/>
+        </w:object>
+      </w:r>
+      <w:r>
+        <w:rPr>
+          <w:sz w:val="28"/>
+          <w:szCs w:val="28"/>
+          <w:lang w:val="en"/>
+        </w:rPr>
+        <w:t>)</w:t>
+      </w:r>
+      <w:r>
+        <w:rPr>
+          <w:sz w:val="28"/>
+          <w:szCs w:val="28"/>
+          <w:lang w:val="en"/>
+        </w:rPr>
+        <w:t>.</w:t>
+      </w:r>
+      <w:r>
+        <w:rPr>
+          <w:lang w:val="en"/>
+        </w:rPr>
+        <w:t xml:space="preserve"> </w:t>
+      </w:r>
+      <w:r>
+        <w:rPr>
+          <w:sz w:val="28"/>
+          <w:szCs w:val="28"/>
+          <w:lang w:val="en"/>
+        </w:rPr>
+        <w:t xml:space="preserve">In opposite case the additional condition </w:t>
+      </w:r>
+    </w:p>
+    <w:p>
+      <w:pPr>
+        <w:spacing w:after="0"/>
+        <w:ind w:left="720" w:firstLine="720"/>
+        <w:jc w:val="center"/>
+        <w:rPr>
+          <w:sz w:val="28"/>
+          <w:szCs w:val="28"/>
+          <w:lang w:val="en"/>
+        </w:rPr>
+      </w:pPr>
+      <w:r>
+        <w:rPr>
+          <w:sz w:val="28"/>
+          <w:szCs w:val="28"/>
+        </w:rPr>
+        <w:t xml:space="preserve">     </w:t>
+      </w:r>
+      <w:r>
+        <w:rPr>
+          <w:position w:val="-32"/>
+          <w:sz w:val="28"/>
+          <w:szCs w:val="28"/>
+        </w:rPr>
+        <w:object w:dxaOrig="4560" w:dyaOrig="760">
+          <v:shape id="_x0000_i1083" type="#_x0000_t75" style="width:291pt;height:50.25pt" o:ole="">
+            <v:imagedata r:id="rId131" o:title=""/>
+          </v:shape>
+          <o:OLEObject Type="Embed" ProgID="Equation.DSMT4" ShapeID="_x0000_i1083" DrawAspect="Content" ObjectID="_1589785119" r:id="rId132"/>
+        </w:object>
+      </w:r>
+      <w:r>
+        <w:rPr>
+          <w:sz w:val="28"/>
+          <w:szCs w:val="28"/>
+        </w:rPr>
+        <w:tab/>
+      </w:r>
+      <w:r>
+        <w:rPr>
+          <w:sz w:val="28"/>
+          <w:szCs w:val="28"/>
+        </w:rPr>
+        <w:tab/>
+        <w:t xml:space="preserve">    </w:t>
+      </w:r>
+      <w:r>
+        <w:rPr>
+          <w:sz w:val="28"/>
+          <w:szCs w:val="28"/>
+        </w:rPr>
+        <w:t>(15)</w:t>
+      </w:r>
     </w:p>
     <w:p>
       <w:pPr>
@@ -4129,9 +4394,323 @@
         <w:rPr>
           <w:sz w:val="28"/>
           <w:szCs w:val="28"/>
+          <w:lang w:val="en"/>
+        </w:rPr>
+        <w:t xml:space="preserve">must be used. </w:t>
+      </w:r>
+      <w:r>
+        <w:rPr>
+          <w:sz w:val="28"/>
+          <w:szCs w:val="28"/>
+          <w:lang w:val="en"/>
+        </w:rPr>
+        <w:t>T</w:t>
+      </w:r>
+      <w:r>
+        <w:rPr>
+          <w:sz w:val="28"/>
+          <w:szCs w:val="28"/>
+          <w:lang w:val="en"/>
+        </w:rPr>
+        <w:t xml:space="preserve">his condition means that at its spiral trajectory of an electron around the </w:t>
+      </w:r>
+      <w:r>
+        <w:rPr>
+          <w:sz w:val="28"/>
+          <w:szCs w:val="28"/>
+          <w:lang w:val="en"/>
+        </w:rPr>
+        <w:t>axial</w:t>
+      </w:r>
+      <w:r>
+        <w:rPr>
+          <w:sz w:val="28"/>
+          <w:szCs w:val="28"/>
+          <w:lang w:val="en"/>
+        </w:rPr>
+        <w:t xml:space="preserve"> line, characterized by the impact parameter</w:t>
+      </w:r>
+      <w:r>
+        <w:rPr>
+          <w:position w:val="-10"/>
+          <w:sz w:val="28"/>
+          <w:szCs w:val="28"/>
+        </w:rPr>
+        <w:object w:dxaOrig="240" w:dyaOrig="260">
+          <v:shape id="_x0000_i1084" type="#_x0000_t75" style="width:15pt;height:17.25pt" o:ole="">
+            <v:imagedata r:id="rId133" o:title=""/>
+          </v:shape>
+          <o:OLEObject Type="Embed" ProgID="Equation.DSMT4" ShapeID="_x0000_i1084" DrawAspect="Content" ObjectID="_1589785120" r:id="rId134"/>
+        </w:object>
+      </w:r>
+      <w:r>
+        <w:rPr>
+          <w:sz w:val="28"/>
+          <w:szCs w:val="28"/>
+          <w:lang w:val="en"/>
+        </w:rPr>
+        <w:t xml:space="preserve">, does not </w:t>
+      </w:r>
+      <w:r>
+        <w:rPr>
+          <w:sz w:val="28"/>
+          <w:szCs w:val="28"/>
+          <w:lang w:val="en"/>
+        </w:rPr>
+        <w:t>come near</w:t>
+      </w:r>
+      <w:r>
+        <w:rPr>
+          <w:sz w:val="28"/>
+          <w:szCs w:val="28"/>
+          <w:lang w:val="en"/>
+        </w:rPr>
+        <w:t xml:space="preserve"> the ion by a distance less than </w:t>
+      </w:r>
+      <w:bookmarkStart w:id="4" w:name="_Hlk515982529"/>
+      <w:r>
+        <w:rPr>
+          <w:position w:val="-12"/>
+          <w:sz w:val="28"/>
+          <w:szCs w:val="28"/>
+        </w:rPr>
+        <w:object w:dxaOrig="420" w:dyaOrig="360">
+          <v:shape id="_x0000_i1085" type="#_x0000_t75" style="width:27pt;height:24pt" o:ole="">
+            <v:imagedata r:id="rId135" o:title=""/>
+          </v:shape>
+          <o:OLEObject Type="Embed" ProgID="Equation.DSMT4" ShapeID="_x0000_i1085" DrawAspect="Content" ObjectID="_1589785121" r:id="rId136"/>
+        </w:object>
+      </w:r>
+      <w:bookmarkEnd w:id="4"/>
+      <w:r>
+        <w:rPr>
+          <w:sz w:val="28"/>
+          <w:szCs w:val="28"/>
+        </w:rPr>
+        <w:t>. Since</w:t>
+      </w:r>
+      <w:r>
+        <w:rPr>
+          <w:rStyle w:val="shorttext"/>
+          <w:sz w:val="28"/>
+          <w:szCs w:val="28"/>
+          <w:lang w:val="en"/>
         </w:rPr>
         <w:t xml:space="preserve"> </w:t>
       </w:r>
+      <w:r>
+        <w:rPr>
+          <w:rStyle w:val="shorttext"/>
+          <w:sz w:val="28"/>
+          <w:szCs w:val="28"/>
+          <w:lang w:val="en"/>
+        </w:rPr>
+        <w:t>this additional condition it follows</w:t>
+      </w:r>
+      <w:r>
+        <w:rPr>
+          <w:rStyle w:val="shorttext"/>
+          <w:sz w:val="28"/>
+          <w:szCs w:val="28"/>
+          <w:lang w:val="en"/>
+        </w:rPr>
+        <w:t>,</w:t>
+      </w:r>
+      <w:r>
+        <w:rPr>
+          <w:rStyle w:val="shorttext"/>
+          <w:sz w:val="28"/>
+          <w:szCs w:val="28"/>
+          <w:lang w:val="en"/>
+        </w:rPr>
+        <w:t xml:space="preserve"> that</w:t>
+      </w:r>
+      <w:r>
+        <w:rPr>
+          <w:rStyle w:val="shorttext"/>
+          <w:sz w:val="28"/>
+          <w:szCs w:val="28"/>
+          <w:lang w:val="en"/>
+        </w:rPr>
+        <w:t xml:space="preserve"> </w:t>
+      </w:r>
+      <w:r>
+        <w:rPr>
+          <w:position w:val="-12"/>
+          <w:sz w:val="28"/>
+          <w:szCs w:val="28"/>
+        </w:rPr>
+        <w:object w:dxaOrig="3500" w:dyaOrig="360">
+          <v:shape id="_x0000_i1086" type="#_x0000_t75" style="width:222.75pt;height:24pt" o:ole="">
+            <v:imagedata r:id="rId137" o:title=""/>
+          </v:shape>
+          <o:OLEObject Type="Embed" ProgID="Equation.DSMT4" ShapeID="_x0000_i1086" DrawAspect="Content" ObjectID="_1589785122" r:id="rId138"/>
+        </w:object>
+      </w:r>
+      <w:r>
+        <w:rPr>
+          <w:sz w:val="28"/>
+          <w:szCs w:val="28"/>
+        </w:rPr>
+        <w:t xml:space="preserve">, i.e. </w:t>
+      </w:r>
+      <w:r>
+        <w:rPr>
+          <w:position w:val="-12"/>
+          <w:sz w:val="28"/>
+          <w:szCs w:val="28"/>
+        </w:rPr>
+        <w:object w:dxaOrig="700" w:dyaOrig="360">
+          <v:shape id="_x0000_i1087" type="#_x0000_t75" style="width:44.25pt;height:24pt" o:ole="">
+            <v:imagedata r:id="rId139" o:title=""/>
+          </v:shape>
+          <o:OLEObject Type="Embed" ProgID="Equation.DSMT4" ShapeID="_x0000_i1087" DrawAspect="Content" ObjectID="_1589785123" r:id="rId140"/>
+        </w:object>
+      </w:r>
+      <w:r>
+        <w:rPr>
+          <w:sz w:val="28"/>
+          <w:szCs w:val="28"/>
+        </w:rPr>
+        <w:t xml:space="preserve">. </w:t>
+      </w:r>
+      <w:r>
+        <w:rPr>
+          <w:sz w:val="28"/>
+          <w:szCs w:val="28"/>
+        </w:rPr>
+        <w:t xml:space="preserve">The result for the radial </w:t>
+      </w:r>
+      <w:r>
+        <w:rPr>
+          <w:sz w:val="28"/>
+          <w:szCs w:val="28"/>
+        </w:rPr>
+        <w:t>“</w:t>
+      </w:r>
+      <w:r>
+        <w:rPr>
+          <w:sz w:val="28"/>
+          <w:szCs w:val="28"/>
+        </w:rPr>
+        <w:t>width</w:t>
+      </w:r>
+      <w:r>
+        <w:rPr>
+          <w:sz w:val="28"/>
+          <w:szCs w:val="28"/>
+        </w:rPr>
+        <w:t xml:space="preserve">” </w:t>
+      </w:r>
+      <w:r>
+        <w:rPr>
+          <w:sz w:val="28"/>
+          <w:szCs w:val="28"/>
+        </w:rPr>
+        <w:t xml:space="preserve"> </w:t>
+      </w:r>
+      <w:r>
+        <w:rPr>
+          <w:position w:val="-12"/>
+          <w:sz w:val="28"/>
+          <w:szCs w:val="28"/>
+        </w:rPr>
+        <w:object w:dxaOrig="300" w:dyaOrig="360">
+          <v:shape id="_x0000_i1088" type="#_x0000_t75" style="width:18.75pt;height:24pt" o:ole="">
+            <v:imagedata r:id="rId141" o:title=""/>
+          </v:shape>
+          <o:OLEObject Type="Embed" ProgID="Equation.DSMT4" ShapeID="_x0000_i1088" DrawAspect="Content" ObjectID="_1589785124" r:id="rId142"/>
+        </w:object>
+      </w:r>
+      <w:r>
+        <w:rPr>
+          <w:sz w:val="28"/>
+          <w:szCs w:val="28"/>
+        </w:rPr>
+        <w:t xml:space="preserve"> </w:t>
+      </w:r>
+      <w:r>
+        <w:rPr>
+          <w:sz w:val="28"/>
+          <w:szCs w:val="28"/>
+        </w:rPr>
+        <w:t xml:space="preserve">was obtained under the initial conditions (11), i.e. just at </w:t>
+      </w:r>
+      <w:r>
+        <w:rPr>
+          <w:position w:val="-14"/>
+          <w:sz w:val="28"/>
+          <w:szCs w:val="28"/>
+        </w:rPr>
+        <w:object w:dxaOrig="1820" w:dyaOrig="460">
+          <v:shape id="_x0000_i1089" type="#_x0000_t75" style="width:116.25pt;height:30pt" o:ole="">
+            <v:imagedata r:id="rId143" o:title=""/>
+          </v:shape>
+          <o:OLEObject Type="Embed" ProgID="Equation.DSMT4" ShapeID="_x0000_i1089" DrawAspect="Content" ObjectID="_1589785125" r:id="rId144"/>
+        </w:object>
+      </w:r>
+      <w:r>
+        <w:rPr>
+          <w:sz w:val="28"/>
+          <w:szCs w:val="28"/>
+        </w:rPr>
+        <w:t xml:space="preserve"> </w:t>
+      </w:r>
+      <w:r>
+        <w:rPr>
+          <w:sz w:val="28"/>
+          <w:szCs w:val="28"/>
+        </w:rPr>
+        <w:t xml:space="preserve">and this means that the additional condition </w:t>
+      </w:r>
+      <w:r>
+        <w:rPr>
+          <w:sz w:val="28"/>
+          <w:szCs w:val="28"/>
+        </w:rPr>
+        <w:t xml:space="preserve">(15) </w:t>
+      </w:r>
+      <w:r>
+        <w:rPr>
+          <w:sz w:val="28"/>
+          <w:szCs w:val="28"/>
+        </w:rPr>
+        <w:t>is pr</w:t>
+      </w:r>
+      <w:r>
+        <w:rPr>
+          <w:sz w:val="28"/>
+          <w:szCs w:val="28"/>
+        </w:rPr>
+        <w:t>ac</w:t>
+      </w:r>
+      <w:r>
+        <w:rPr>
+          <w:sz w:val="28"/>
+          <w:szCs w:val="28"/>
+        </w:rPr>
+        <w:t xml:space="preserve">tically satisfied and does not restrict the conclusions about the quantity </w:t>
+      </w:r>
+      <w:r>
+        <w:rPr>
+          <w:position w:val="-12"/>
+          <w:sz w:val="28"/>
+          <w:szCs w:val="28"/>
+        </w:rPr>
+        <w:object w:dxaOrig="300" w:dyaOrig="360">
+          <v:shape id="_x0000_i1090" type="#_x0000_t75" style="width:18.75pt;height:24pt" o:ole="">
+            <v:imagedata r:id="rId141" o:title=""/>
+          </v:shape>
+          <o:OLEObject Type="Embed" ProgID="Equation.DSMT4" ShapeID="_x0000_i1090" DrawAspect="Content" ObjectID="_1589785126" r:id="rId145"/>
+        </w:object>
+      </w:r>
+      <w:r>
+        <w:rPr>
+          <w:sz w:val="28"/>
+          <w:szCs w:val="28"/>
+        </w:rPr>
+        <w:t>.</w:t>
+      </w:r>
     </w:p>
     <w:p>
       <w:pPr>
@@ -4142,6 +4721,78 @@
           <w:szCs w:val="28"/>
         </w:rPr>
       </w:pPr>
+    </w:p>
+    <w:p>
+      <w:pPr>
+        <w:spacing w:after="0"/>
+        <w:jc w:val="both"/>
+        <w:rPr>
+          <w:sz w:val="28"/>
+          <w:szCs w:val="28"/>
+        </w:rPr>
+      </w:pPr>
+      <w:r>
+        <w:rPr>
+          <w:sz w:val="28"/>
+          <w:szCs w:val="28"/>
+          <w:u w:val="single"/>
+        </w:rPr>
+        <w:t>Conclusion.</w:t>
+      </w:r>
+      <w:r>
+        <w:rPr>
+          <w:sz w:val="28"/>
+          <w:szCs w:val="28"/>
+        </w:rPr>
+        <w:t xml:space="preserve"> Electron is magnetized, if condition (15) is valid and radial “width” of trajectory satisfies condition </w:t>
+      </w:r>
+      <w:r>
+        <w:rPr>
+          <w:position w:val="-12"/>
+          <w:sz w:val="28"/>
+          <w:szCs w:val="28"/>
+        </w:rPr>
+        <w:object w:dxaOrig="940" w:dyaOrig="360">
+          <v:shape id="_x0000_i1091" type="#_x0000_t75" style="width:60pt;height:24pt" o:ole="">
+            <v:imagedata r:id="rId121" o:title=""/>
+          </v:shape>
+          <o:OLEObject Type="Embed" ProgID="Equation.DSMT4" ShapeID="_x0000_i1091" DrawAspect="Content" ObjectID="_1589785127" r:id="rId146"/>
+        </w:object>
+      </w:r>
+      <w:r>
+        <w:rPr>
+          <w:sz w:val="28"/>
+          <w:szCs w:val="28"/>
+        </w:rPr>
+        <w:t>.</w:t>
+      </w:r>
+    </w:p>
+    <w:p>
+      <w:pPr>
+        <w:spacing w:after="0"/>
+        <w:jc w:val="both"/>
+        <w:rPr>
+          <w:sz w:val="28"/>
+          <w:szCs w:val="28"/>
+        </w:rPr>
+      </w:pPr>
+    </w:p>
+    <w:p>
+      <w:pPr>
+        <w:spacing w:after="0"/>
+        <w:jc w:val="both"/>
+        <w:rPr>
+          <w:sz w:val="28"/>
+          <w:szCs w:val="28"/>
+        </w:rPr>
+      </w:pPr>
+      <w:r>
+        <w:rPr>
+          <w:sz w:val="28"/>
+          <w:szCs w:val="28"/>
+        </w:rPr>
+        <w:t>Links for Figures.</w:t>
+      </w:r>
     </w:p>
     <w:p>
       <w:pPr>
@@ -4158,30 +4809,48 @@
         <w:spacing w:after="0"/>
         <w:jc w:val="both"/>
         <w:rPr>
-          <w:b/>
-          <w:color w:val="FF0000"/>
-          <w:sz w:val="28"/>
-          <w:szCs w:val="28"/>
-        </w:rPr>
-      </w:pPr>
-      <w:r>
-        <w:rPr>
-          <w:b/>
-          <w:color w:val="FF0000"/>
-          <w:sz w:val="28"/>
-          <w:szCs w:val="28"/>
-          <w:u w:val="single"/>
-        </w:rPr>
-        <w:t>Conclusion</w:t>
-      </w:r>
-      <w:r>
-        <w:rPr>
-          <w:b/>
-          <w:color w:val="FF0000"/>
-          <w:sz w:val="28"/>
-          <w:szCs w:val="28"/>
-        </w:rPr>
-        <w:t xml:space="preserve">: </w:t>
+          <w:sz w:val="28"/>
+          <w:szCs w:val="28"/>
+        </w:rPr>
+      </w:pPr>
+      <w:bookmarkStart w:id="5" w:name="_Hlk515954899"/>
+      <w:r>
+        <w:rPr>
+          <w:sz w:val="28"/>
+          <w:szCs w:val="28"/>
+        </w:rPr>
+        <w:t xml:space="preserve">Figure 1. </w:t>
+      </w:r>
+      <w:bookmarkEnd w:id="5"/>
+      <w:proofErr w:type="spellStart"/>
+      <w:r>
+        <w:rPr>
+          <w:sz w:val="28"/>
+          <w:szCs w:val="28"/>
+        </w:rPr>
+        <w:t>picturesKME</w:t>
+      </w:r>
+      <w:proofErr w:type="spellEnd"/>
+      <w:r>
+        <w:rPr>
+          <w:sz w:val="28"/>
+          <w:szCs w:val="28"/>
+        </w:rPr>
+        <w:t>/magnetizat</w:t>
+      </w:r>
+      <w:r>
+        <w:rPr>
+          <w:sz w:val="28"/>
+          <w:szCs w:val="28"/>
+        </w:rPr>
+        <w:t>ionArea_vs_Bfield_fig5kme.jpg</w:t>
+      </w:r>
+      <w:r>
+        <w:rPr>
+          <w:sz w:val="28"/>
+          <w:szCs w:val="28"/>
+        </w:rPr>
+        <w:t xml:space="preserve">   </w:t>
       </w:r>
     </w:p>
     <w:p>
@@ -4189,12 +4858,47 @@
         <w:spacing w:after="0"/>
         <w:jc w:val="both"/>
         <w:rPr>
-          <w:b/>
-          <w:color w:val="FF0000"/>
-          <w:sz w:val="28"/>
-          <w:szCs w:val="28"/>
-        </w:rPr>
-      </w:pPr>
+          <w:sz w:val="28"/>
+          <w:szCs w:val="28"/>
+        </w:rPr>
+      </w:pPr>
+      <w:r>
+        <w:rPr>
+          <w:sz w:val="28"/>
+          <w:szCs w:val="28"/>
+        </w:rPr>
+        <w:t xml:space="preserve">Figure 2.  </w:t>
+      </w:r>
+      <w:proofErr w:type="spellStart"/>
+      <w:r>
+        <w:rPr>
+          <w:sz w:val="28"/>
+          <w:szCs w:val="28"/>
+        </w:rPr>
+        <w:t>picturesKME</w:t>
+      </w:r>
+      <w:proofErr w:type="spellEnd"/>
+      <w:r>
+        <w:rPr>
+          <w:sz w:val="28"/>
+          <w:szCs w:val="28"/>
+        </w:rPr>
+        <w:t>/omeg</w:t>
+      </w:r>
+      <w:r>
+        <w:rPr>
+          <w:sz w:val="28"/>
+          <w:szCs w:val="28"/>
+        </w:rPr>
+        <w:t>aZ_vs_impctPrmtr_fig30kme.jpg</w:t>
+      </w:r>
+      <w:r>
+        <w:rPr>
+          <w:sz w:val="28"/>
+          <w:szCs w:val="28"/>
+        </w:rPr>
+        <w:t xml:space="preserve">   </w:t>
+      </w:r>
     </w:p>
     <w:p>
       <w:pPr>
@@ -4205,6 +4909,50 @@
           <w:szCs w:val="28"/>
         </w:rPr>
       </w:pPr>
+      <w:r>
+        <w:rPr>
+          <w:sz w:val="28"/>
+          <w:szCs w:val="28"/>
+        </w:rPr>
+        <w:t xml:space="preserve">Figure 3.  </w:t>
+      </w:r>
+      <w:proofErr w:type="spellStart"/>
+      <w:r>
+        <w:rPr>
+          <w:sz w:val="28"/>
+          <w:szCs w:val="28"/>
+        </w:rPr>
+        <w:t>picturesKME</w:t>
+      </w:r>
+      <w:proofErr w:type="spellEnd"/>
+      <w:r>
+        <w:rPr>
+          <w:sz w:val="28"/>
+          <w:szCs w:val="28"/>
+        </w:rPr>
+        <w:t>/Om</w:t>
+      </w:r>
+      <w:r>
+        <w:rPr>
+          <w:sz w:val="28"/>
+          <w:szCs w:val="28"/>
+        </w:rPr>
+        <w:t>ega_vs_impctPrmtr_fig50kme.jpg</w:t>
+      </w:r>
+      <w:r>
+        <w:rPr>
+          <w:sz w:val="28"/>
+          <w:szCs w:val="28"/>
+        </w:rPr>
+        <w:t>,</w:t>
+      </w:r>
+      <w:r>
+        <w:rPr>
+          <w:sz w:val="28"/>
+          <w:szCs w:val="28"/>
+        </w:rPr>
+        <w:t xml:space="preserve">    </w:t>
+      </w:r>
     </w:p>
     <w:p>
       <w:pPr>
@@ -4215,6 +4963,43 @@
           <w:szCs w:val="28"/>
         </w:rPr>
       </w:pPr>
+      <w:r>
+        <w:rPr>
+          <w:sz w:val="28"/>
+          <w:szCs w:val="28"/>
+        </w:rPr>
+        <w:t xml:space="preserve">                 </w:t>
+      </w:r>
+      <w:proofErr w:type="spellStart"/>
+      <w:r>
+        <w:rPr>
+          <w:sz w:val="28"/>
+          <w:szCs w:val="28"/>
+        </w:rPr>
+        <w:t>picturesKME</w:t>
+      </w:r>
+      <w:proofErr w:type="spellEnd"/>
+      <w:r>
+        <w:rPr>
+          <w:sz w:val="28"/>
+          <w:szCs w:val="28"/>
+        </w:rPr>
+        <w:t>/Omega_v</w:t>
+      </w:r>
+      <w:r>
+        <w:rPr>
+          <w:sz w:val="28"/>
+          <w:szCs w:val="28"/>
+        </w:rPr>
+        <w:t>s_impctPrmtr_zoom_fig55kme.jpg</w:t>
+      </w:r>
+      <w:r>
+        <w:rPr>
+          <w:sz w:val="28"/>
+          <w:szCs w:val="28"/>
+        </w:rPr>
+        <w:t xml:space="preserve">    </w:t>
+      </w:r>
     </w:p>
     <w:p>
       <w:pPr>
@@ -4225,6 +5010,43 @@
           <w:szCs w:val="28"/>
         </w:rPr>
       </w:pPr>
+      <w:r>
+        <w:rPr>
+          <w:sz w:val="28"/>
+          <w:szCs w:val="28"/>
+        </w:rPr>
+        <w:t xml:space="preserve">Figure 4.  </w:t>
+      </w:r>
+      <w:proofErr w:type="spellStart"/>
+      <w:r>
+        <w:rPr>
+          <w:sz w:val="28"/>
+          <w:szCs w:val="28"/>
+        </w:rPr>
+        <w:t>picturesKME</w:t>
+      </w:r>
+      <w:proofErr w:type="spellEnd"/>
+      <w:r>
+        <w:rPr>
+          <w:sz w:val="28"/>
+          <w:szCs w:val="28"/>
+        </w:rPr>
+        <w:t>/fistTurn</w:t>
+      </w:r>
+      <w:r>
+        <w:rPr>
+          <w:sz w:val="28"/>
+          <w:szCs w:val="28"/>
+        </w:rPr>
+        <w:t>_different-relRo_fig120kme.jpg</w:t>
+      </w:r>
+      <w:r>
+        <w:rPr>
+          <w:sz w:val="28"/>
+          <w:szCs w:val="28"/>
+        </w:rPr>
+        <w:t xml:space="preserve"> </w:t>
+      </w:r>
     </w:p>
     <w:p>
       <w:pPr>
@@ -4240,8 +5062,44 @@
           <w:sz w:val="28"/>
           <w:szCs w:val="28"/>
         </w:rPr>
-        <w:lastRenderedPageBreak/>
-        <w:t>Links for Figures.</w:t>
+        <w:t xml:space="preserve">Figure 5.  </w:t>
+      </w:r>
+      <w:proofErr w:type="spellStart"/>
+      <w:r>
+        <w:rPr>
+          <w:sz w:val="28"/>
+          <w:szCs w:val="28"/>
+        </w:rPr>
+        <w:t>picturesKME</w:t>
+      </w:r>
+      <w:proofErr w:type="spellEnd"/>
+      <w:r>
+        <w:rPr>
+          <w:sz w:val="28"/>
+          <w:szCs w:val="28"/>
+        </w:rPr>
+        <w:t>/nine</w:t>
+      </w:r>
+      <w:r>
+        <w:rPr>
+          <w:sz w:val="28"/>
+          <w:szCs w:val="28"/>
+        </w:rPr>
+        <w:t>Turns_relRo_49e-5_fig80kme.jpg</w:t>
+      </w:r>
+      <w:r>
+        <w:rPr>
+          <w:sz w:val="28"/>
+          <w:szCs w:val="28"/>
+        </w:rPr>
+        <w:t>,</w:t>
+      </w:r>
+      <w:r>
+        <w:rPr>
+          <w:sz w:val="28"/>
+          <w:szCs w:val="28"/>
+        </w:rPr>
+        <w:t xml:space="preserve">    </w:t>
       </w:r>
     </w:p>
     <w:p>
@@ -4249,10 +5107,54 @@
         <w:spacing w:after="0"/>
         <w:jc w:val="both"/>
         <w:rPr>
-          <w:sz w:val="16"/>
-          <w:szCs w:val="16"/>
-        </w:rPr>
-      </w:pPr>
+          <w:sz w:val="28"/>
+          <w:szCs w:val="28"/>
+        </w:rPr>
+      </w:pPr>
+      <w:r>
+        <w:rPr>
+          <w:sz w:val="28"/>
+          <w:szCs w:val="28"/>
+        </w:rPr>
+        <w:t xml:space="preserve">                 </w:t>
+      </w:r>
+      <w:proofErr w:type="spellStart"/>
+      <w:r>
+        <w:rPr>
+          <w:sz w:val="28"/>
+          <w:szCs w:val="28"/>
+        </w:rPr>
+        <w:t>picturesKME</w:t>
+      </w:r>
+      <w:proofErr w:type="spellEnd"/>
+      <w:r>
+        <w:rPr>
+          <w:sz w:val="28"/>
+          <w:szCs w:val="28"/>
+        </w:rPr>
+        <w:t>/nine</w:t>
+      </w:r>
+      <w:r>
+        <w:rPr>
+          <w:sz w:val="28"/>
+          <w:szCs w:val="28"/>
+        </w:rPr>
+        <w:t>Turns_relRo_62e-5_fig90kme.jpg</w:t>
+      </w:r>
+      <w:r>
+        <w:rPr>
+          <w:sz w:val="28"/>
+          <w:szCs w:val="28"/>
+        </w:rPr>
+        <w:t>,</w:t>
+      </w:r>
+      <w:r>
+        <w:rPr>
+          <w:sz w:val="28"/>
+          <w:szCs w:val="28"/>
+        </w:rPr>
+        <w:t xml:space="preserve">    </w:t>
+      </w:r>
     </w:p>
     <w:p>
       <w:pPr>
@@ -4263,6 +5165,13 @@
           <w:szCs w:val="28"/>
         </w:rPr>
       </w:pPr>
+      <w:r>
+        <w:rPr>
+          <w:sz w:val="28"/>
+          <w:szCs w:val="28"/>
+        </w:rPr>
+        <w:t xml:space="preserve">                 </w:t>
+      </w:r>
       <w:proofErr w:type="spellStart"/>
       <w:r>
         <w:rPr>
@@ -4277,452 +5186,224 @@
           <w:sz w:val="28"/>
           <w:szCs w:val="28"/>
         </w:rPr>
-        <w:t>/magnetizat</w:t>
-      </w:r>
-      <w:r>
-        <w:rPr>
-          <w:sz w:val="28"/>
-          <w:szCs w:val="28"/>
-        </w:rPr>
-        <w:t>ionArea_vs_Bfield_fig5kme.jpg</w:t>
-      </w:r>
+        <w:t>/nineTu</w:t>
+      </w:r>
+      <w:r>
+        <w:rPr>
+          <w:sz w:val="28"/>
+          <w:szCs w:val="28"/>
+        </w:rPr>
+        <w:t>rns_relRo_103e-5_fig100kme.jpg</w:t>
+      </w:r>
+      <w:r>
+        <w:rPr>
+          <w:sz w:val="28"/>
+          <w:szCs w:val="28"/>
+        </w:rPr>
+        <w:t>,</w:t>
+      </w:r>
+      <w:r>
+        <w:rPr>
+          <w:sz w:val="28"/>
+          <w:szCs w:val="28"/>
+        </w:rPr>
+        <w:t xml:space="preserve">    </w:t>
+      </w:r>
+    </w:p>
+    <w:p>
+      <w:pPr>
+        <w:spacing w:after="0"/>
+        <w:jc w:val="both"/>
+        <w:rPr>
+          <w:sz w:val="28"/>
+          <w:szCs w:val="28"/>
+        </w:rPr>
+      </w:pPr>
+      <w:r>
+        <w:rPr>
+          <w:sz w:val="28"/>
+          <w:szCs w:val="28"/>
+        </w:rPr>
+        <w:t xml:space="preserve">                 </w:t>
+      </w:r>
+      <w:proofErr w:type="spellStart"/>
+      <w:r>
+        <w:rPr>
+          <w:sz w:val="28"/>
+          <w:szCs w:val="28"/>
+        </w:rPr>
+        <w:t>picturesKME</w:t>
+      </w:r>
+      <w:proofErr w:type="spellEnd"/>
+      <w:r>
+        <w:rPr>
+          <w:sz w:val="28"/>
+          <w:szCs w:val="28"/>
+        </w:rPr>
+        <w:t>/nineT</w:t>
+      </w:r>
+      <w:r>
+        <w:rPr>
+          <w:sz w:val="28"/>
+          <w:szCs w:val="28"/>
+        </w:rPr>
+        <w:t>urns_relRo_29e-3_fig110kme.jpg</w:t>
+      </w:r>
+      <w:r>
+        <w:rPr>
+          <w:sz w:val="28"/>
+          <w:szCs w:val="28"/>
+        </w:rPr>
+        <w:t xml:space="preserve">    </w:t>
+      </w:r>
+    </w:p>
+    <w:p>
+      <w:pPr>
+        <w:spacing w:after="0"/>
+        <w:jc w:val="both"/>
+        <w:rPr>
+          <w:sz w:val="28"/>
+          <w:szCs w:val="28"/>
+        </w:rPr>
+      </w:pPr>
+      <w:r>
+        <w:rPr>
+          <w:sz w:val="28"/>
+          <w:szCs w:val="28"/>
+        </w:rPr>
+        <w:t xml:space="preserve">Figure 6.  </w:t>
+      </w:r>
+      <w:proofErr w:type="spellStart"/>
+      <w:r>
+        <w:rPr>
+          <w:sz w:val="28"/>
+          <w:szCs w:val="28"/>
+        </w:rPr>
+        <w:t>picturesKME</w:t>
+      </w:r>
+      <w:proofErr w:type="spellEnd"/>
+      <w:r>
+        <w:rPr>
+          <w:sz w:val="28"/>
+          <w:szCs w:val="28"/>
+        </w:rPr>
+        <w:t>/</w:t>
+      </w:r>
+      <w:r>
+        <w:rPr>
+          <w:sz w:val="28"/>
+          <w:szCs w:val="28"/>
+        </w:rPr>
+        <w:t>relativeR_vs_time_fig70kme.jpg,</w:t>
+      </w:r>
+      <w:r>
+        <w:rPr>
+          <w:sz w:val="28"/>
+          <w:szCs w:val="28"/>
+        </w:rPr>
+        <w:t xml:space="preserve">    </w:t>
+      </w:r>
+    </w:p>
+    <w:p>
+      <w:pPr>
+        <w:spacing w:after="0"/>
+        <w:jc w:val="both"/>
+        <w:rPr>
+          <w:sz w:val="28"/>
+          <w:szCs w:val="28"/>
+        </w:rPr>
+      </w:pPr>
+      <w:r>
+        <w:rPr>
+          <w:sz w:val="28"/>
+          <w:szCs w:val="28"/>
+        </w:rPr>
+        <w:t xml:space="preserve">                 </w:t>
+      </w:r>
+      <w:proofErr w:type="spellStart"/>
+      <w:r>
+        <w:rPr>
+          <w:sz w:val="28"/>
+          <w:szCs w:val="28"/>
+        </w:rPr>
+        <w:t>picturesKME</w:t>
+      </w:r>
+      <w:proofErr w:type="spellEnd"/>
+      <w:r>
+        <w:rPr>
+          <w:sz w:val="28"/>
+          <w:szCs w:val="28"/>
+        </w:rPr>
+        <w:t>/relat</w:t>
+      </w:r>
+      <w:r>
+        <w:rPr>
+          <w:sz w:val="28"/>
+          <w:szCs w:val="28"/>
+        </w:rPr>
+        <w:t>iveR_vs_time_spec_fig75kme.jpg</w:t>
+      </w:r>
+      <w:r>
+        <w:rPr>
+          <w:sz w:val="28"/>
+          <w:szCs w:val="28"/>
+        </w:rPr>
+        <w:t xml:space="preserve">    </w:t>
+      </w:r>
+    </w:p>
+    <w:p>
+      <w:pPr>
+        <w:spacing w:after="0"/>
+        <w:jc w:val="both"/>
+        <w:rPr>
+          <w:sz w:val="28"/>
+          <w:szCs w:val="28"/>
+        </w:rPr>
+      </w:pPr>
+      <w:r>
+        <w:rPr>
+          <w:sz w:val="28"/>
+          <w:szCs w:val="28"/>
+        </w:rPr>
+        <w:t xml:space="preserve">Figure 7.  </w:t>
+      </w:r>
+      <w:r>
+        <w:rPr>
+          <w:sz w:val="28"/>
+          <w:szCs w:val="28"/>
+        </w:rPr>
+        <w:t>picturesKME/torusRad</w:t>
+      </w:r>
+      <w:r>
+        <w:rPr>
+          <w:sz w:val="28"/>
+          <w:szCs w:val="28"/>
+        </w:rPr>
+        <w:t>ius_vs_impctPrmtr_fig35kme.jp</w:t>
+      </w:r>
+      <w:r>
+        <w:rPr>
+          <w:sz w:val="28"/>
+          <w:szCs w:val="28"/>
+        </w:rPr>
+        <w:t xml:space="preserve">  </w:t>
+      </w:r>
+    </w:p>
+    <w:p>
+      <w:pPr>
+        <w:spacing w:after="0"/>
+        <w:jc w:val="both"/>
+        <w:rPr>
+          <w:sz w:val="28"/>
+          <w:szCs w:val="28"/>
+        </w:rPr>
+      </w:pPr>
       <w:r>
         <w:rPr>
           <w:sz w:val="28"/>
           <w:szCs w:val="28"/>
         </w:rPr>
         <w:t xml:space="preserve">   </w:t>
-      </w:r>
-    </w:p>
-    <w:p>
-      <w:pPr>
-        <w:spacing w:after="0"/>
-        <w:jc w:val="both"/>
-        <w:rPr>
-          <w:sz w:val="28"/>
-          <w:szCs w:val="28"/>
-        </w:rPr>
-      </w:pPr>
-      <w:proofErr w:type="spellStart"/>
-      <w:r>
-        <w:rPr>
-          <w:sz w:val="28"/>
-          <w:szCs w:val="28"/>
-        </w:rPr>
-        <w:t>picturesKME</w:t>
-      </w:r>
-      <w:proofErr w:type="spellEnd"/>
-      <w:r>
-        <w:rPr>
-          <w:sz w:val="28"/>
-          <w:szCs w:val="28"/>
-        </w:rPr>
-        <w:t>/omeg</w:t>
-      </w:r>
-      <w:r>
-        <w:rPr>
-          <w:sz w:val="28"/>
-          <w:szCs w:val="28"/>
-        </w:rPr>
-        <w:t>aZ_vs_impctPrmtr_fig30kme.jpg</w:t>
-      </w:r>
-      <w:r>
-        <w:rPr>
-          <w:sz w:val="28"/>
-          <w:szCs w:val="28"/>
-        </w:rPr>
-        <w:t xml:space="preserve">   </w:t>
-      </w:r>
-    </w:p>
-    <w:p>
-      <w:pPr>
-        <w:spacing w:after="0"/>
-        <w:jc w:val="both"/>
-        <w:rPr>
-          <w:sz w:val="28"/>
-          <w:szCs w:val="28"/>
-        </w:rPr>
-      </w:pPr>
-      <w:r>
-        <w:rPr>
-          <w:sz w:val="28"/>
-          <w:szCs w:val="28"/>
-        </w:rPr>
-        <w:t>picturesKME/torusRad</w:t>
-      </w:r>
-      <w:r>
-        <w:rPr>
-          <w:sz w:val="28"/>
-          <w:szCs w:val="28"/>
-        </w:rPr>
-        <w:t>ius_vs_impctPrmtr_fig35kme.jp</w:t>
-      </w:r>
-      <w:r>
-        <w:rPr>
-          <w:sz w:val="28"/>
-          <w:szCs w:val="28"/>
-        </w:rPr>
-        <w:t xml:space="preserve">  </w:t>
-      </w:r>
-    </w:p>
-    <w:p>
-      <w:pPr>
-        <w:spacing w:after="0"/>
-        <w:jc w:val="both"/>
-        <w:rPr>
-          <w:sz w:val="28"/>
-          <w:szCs w:val="28"/>
-        </w:rPr>
-      </w:pPr>
-      <w:proofErr w:type="spellStart"/>
-      <w:r>
-        <w:rPr>
-          <w:sz w:val="28"/>
-          <w:szCs w:val="28"/>
-        </w:rPr>
-        <w:t>picturesKME</w:t>
-      </w:r>
-      <w:proofErr w:type="spellEnd"/>
-      <w:r>
-        <w:rPr>
-          <w:sz w:val="28"/>
-          <w:szCs w:val="28"/>
-        </w:rPr>
-        <w:t>/Om</w:t>
-      </w:r>
-      <w:r>
-        <w:rPr>
-          <w:sz w:val="28"/>
-          <w:szCs w:val="28"/>
-        </w:rPr>
-        <w:t>ega_vs_impctPrmtr_fig50kme.jpg</w:t>
-      </w:r>
-      <w:r>
-        <w:rPr>
-          <w:sz w:val="28"/>
-          <w:szCs w:val="28"/>
-        </w:rPr>
-        <w:t xml:space="preserve">    </w:t>
-      </w:r>
-    </w:p>
-    <w:p>
-      <w:pPr>
-        <w:spacing w:after="0"/>
-        <w:jc w:val="both"/>
-        <w:rPr>
-          <w:sz w:val="28"/>
-          <w:szCs w:val="28"/>
-        </w:rPr>
-      </w:pPr>
-      <w:proofErr w:type="spellStart"/>
-      <w:r>
-        <w:rPr>
-          <w:sz w:val="28"/>
-          <w:szCs w:val="28"/>
-        </w:rPr>
-        <w:t>picturesKME</w:t>
-      </w:r>
-      <w:proofErr w:type="spellEnd"/>
-      <w:r>
-        <w:rPr>
-          <w:sz w:val="28"/>
-          <w:szCs w:val="28"/>
-        </w:rPr>
-        <w:t>/Omega_v</w:t>
-      </w:r>
-      <w:r>
-        <w:rPr>
-          <w:sz w:val="28"/>
-          <w:szCs w:val="28"/>
-        </w:rPr>
-        <w:t>s_impctPrmtr_zoom_fig55kme.jpg</w:t>
-      </w:r>
-      <w:r>
-        <w:rPr>
-          <w:sz w:val="28"/>
-          <w:szCs w:val="28"/>
-        </w:rPr>
-        <w:t xml:space="preserve">    </w:t>
-      </w:r>
-    </w:p>
-    <w:p>
-      <w:pPr>
-        <w:spacing w:after="0"/>
-        <w:jc w:val="both"/>
-        <w:rPr>
-          <w:sz w:val="28"/>
-          <w:szCs w:val="28"/>
-        </w:rPr>
-      </w:pPr>
-      <w:proofErr w:type="spellStart"/>
-      <w:r>
-        <w:rPr>
-          <w:sz w:val="28"/>
-          <w:szCs w:val="28"/>
-        </w:rPr>
-        <w:t>picturesKME</w:t>
-      </w:r>
-      <w:proofErr w:type="spellEnd"/>
-      <w:r>
-        <w:rPr>
-          <w:sz w:val="28"/>
-          <w:szCs w:val="28"/>
-        </w:rPr>
-        <w:t>/</w:t>
-      </w:r>
-      <w:r>
-        <w:rPr>
-          <w:sz w:val="28"/>
-          <w:szCs w:val="28"/>
-        </w:rPr>
-        <w:t>relativeR_vs_time_fig70kme.jpg</w:t>
-      </w:r>
-      <w:r>
-        <w:rPr>
-          <w:sz w:val="28"/>
-          <w:szCs w:val="28"/>
-        </w:rPr>
-        <w:t xml:space="preserve">    </w:t>
-      </w:r>
-    </w:p>
-    <w:p>
-      <w:pPr>
-        <w:spacing w:after="0"/>
-        <w:jc w:val="both"/>
-        <w:rPr>
-          <w:sz w:val="28"/>
-          <w:szCs w:val="28"/>
-        </w:rPr>
-      </w:pPr>
-      <w:proofErr w:type="spellStart"/>
-      <w:r>
-        <w:rPr>
-          <w:sz w:val="28"/>
-          <w:szCs w:val="28"/>
-        </w:rPr>
-        <w:t>picturesKME</w:t>
-      </w:r>
-      <w:proofErr w:type="spellEnd"/>
-      <w:r>
-        <w:rPr>
-          <w:sz w:val="28"/>
-          <w:szCs w:val="28"/>
-        </w:rPr>
-        <w:t>/relat</w:t>
-      </w:r>
-      <w:r>
-        <w:rPr>
-          <w:sz w:val="28"/>
-          <w:szCs w:val="28"/>
-        </w:rPr>
-        <w:t>iveR_vs_time_spec_fig75kme.jpg</w:t>
-      </w:r>
-      <w:r>
-        <w:rPr>
-          <w:sz w:val="28"/>
-          <w:szCs w:val="28"/>
-        </w:rPr>
-        <w:t xml:space="preserve">    </w:t>
-      </w:r>
-    </w:p>
-    <w:p>
-      <w:pPr>
-        <w:spacing w:after="0"/>
-        <w:jc w:val="both"/>
-        <w:rPr>
-          <w:sz w:val="28"/>
-          <w:szCs w:val="28"/>
-        </w:rPr>
-      </w:pPr>
-      <w:proofErr w:type="spellStart"/>
-      <w:r>
-        <w:rPr>
-          <w:sz w:val="28"/>
-          <w:szCs w:val="28"/>
-        </w:rPr>
-        <w:t>picturesKME</w:t>
-      </w:r>
-      <w:proofErr w:type="spellEnd"/>
-      <w:r>
-        <w:rPr>
-          <w:sz w:val="28"/>
-          <w:szCs w:val="28"/>
-        </w:rPr>
-        <w:t>/nine</w:t>
-      </w:r>
-      <w:r>
-        <w:rPr>
-          <w:sz w:val="28"/>
-          <w:szCs w:val="28"/>
-        </w:rPr>
-        <w:t>Turns_relRo_49e-5_fig80kme.jpg</w:t>
-      </w:r>
-      <w:r>
-        <w:rPr>
-          <w:sz w:val="28"/>
-          <w:szCs w:val="28"/>
-        </w:rPr>
-        <w:t xml:space="preserve">    </w:t>
-      </w:r>
-    </w:p>
-    <w:p>
-      <w:pPr>
-        <w:spacing w:after="0"/>
-        <w:jc w:val="both"/>
-        <w:rPr>
-          <w:sz w:val="28"/>
-          <w:szCs w:val="28"/>
-        </w:rPr>
-      </w:pPr>
-      <w:proofErr w:type="spellStart"/>
-      <w:r>
-        <w:rPr>
-          <w:sz w:val="28"/>
-          <w:szCs w:val="28"/>
-        </w:rPr>
-        <w:t>picturesKME</w:t>
-      </w:r>
-      <w:proofErr w:type="spellEnd"/>
-      <w:r>
-        <w:rPr>
-          <w:sz w:val="28"/>
-          <w:szCs w:val="28"/>
-        </w:rPr>
-        <w:t>/nine</w:t>
-      </w:r>
-      <w:r>
-        <w:rPr>
-          <w:sz w:val="28"/>
-          <w:szCs w:val="28"/>
-        </w:rPr>
-        <w:t>Turns_relRo_62e-5_fig90kme.jpg</w:t>
-      </w:r>
-      <w:r>
-        <w:rPr>
-          <w:sz w:val="28"/>
-          <w:szCs w:val="28"/>
-        </w:rPr>
-        <w:t xml:space="preserve">    </w:t>
-      </w:r>
-    </w:p>
-    <w:p>
-      <w:pPr>
-        <w:spacing w:after="0"/>
-        <w:jc w:val="both"/>
-        <w:rPr>
-          <w:sz w:val="28"/>
-          <w:szCs w:val="28"/>
-        </w:rPr>
-      </w:pPr>
-      <w:proofErr w:type="spellStart"/>
-      <w:r>
-        <w:rPr>
-          <w:sz w:val="28"/>
-          <w:szCs w:val="28"/>
-        </w:rPr>
-        <w:t>picturesKME</w:t>
-      </w:r>
-      <w:proofErr w:type="spellEnd"/>
-      <w:r>
-        <w:rPr>
-          <w:sz w:val="28"/>
-          <w:szCs w:val="28"/>
-        </w:rPr>
-        <w:t>/nineTu</w:t>
-      </w:r>
-      <w:r>
-        <w:rPr>
-          <w:sz w:val="28"/>
-          <w:szCs w:val="28"/>
-        </w:rPr>
-        <w:t>rns_relRo_103e-5_fig100kme.jpg</w:t>
-      </w:r>
-      <w:r>
-        <w:rPr>
-          <w:sz w:val="28"/>
-          <w:szCs w:val="28"/>
-        </w:rPr>
-        <w:t xml:space="preserve">    </w:t>
-      </w:r>
-    </w:p>
-    <w:p>
-      <w:pPr>
-        <w:spacing w:after="0"/>
-        <w:jc w:val="both"/>
-        <w:rPr>
-          <w:sz w:val="28"/>
-          <w:szCs w:val="28"/>
-        </w:rPr>
-      </w:pPr>
-      <w:proofErr w:type="spellStart"/>
-      <w:r>
-        <w:rPr>
-          <w:sz w:val="28"/>
-          <w:szCs w:val="28"/>
-        </w:rPr>
-        <w:t>picturesKME</w:t>
-      </w:r>
-      <w:proofErr w:type="spellEnd"/>
-      <w:r>
-        <w:rPr>
-          <w:sz w:val="28"/>
-          <w:szCs w:val="28"/>
-        </w:rPr>
-        <w:t>/nineT</w:t>
-      </w:r>
-      <w:r>
-        <w:rPr>
-          <w:sz w:val="28"/>
-          <w:szCs w:val="28"/>
-        </w:rPr>
-        <w:t>urns_relRo_29e-3_fig110kme.jpg</w:t>
-      </w:r>
-      <w:r>
-        <w:rPr>
-          <w:sz w:val="28"/>
-          <w:szCs w:val="28"/>
-        </w:rPr>
-        <w:t xml:space="preserve">    </w:t>
-      </w:r>
-    </w:p>
-    <w:p>
-      <w:pPr>
-        <w:spacing w:after="0"/>
-        <w:jc w:val="both"/>
-        <w:rPr>
-          <w:sz w:val="28"/>
-          <w:szCs w:val="28"/>
-        </w:rPr>
-      </w:pPr>
-      <w:proofErr w:type="spellStart"/>
-      <w:r>
-        <w:rPr>
-          <w:sz w:val="28"/>
-          <w:szCs w:val="28"/>
-        </w:rPr>
-        <w:t>picturesKME</w:t>
-      </w:r>
-      <w:proofErr w:type="spellEnd"/>
-      <w:r>
-        <w:rPr>
-          <w:sz w:val="28"/>
-          <w:szCs w:val="28"/>
-        </w:rPr>
-        <w:t>/fistTurn</w:t>
-      </w:r>
-      <w:r>
-        <w:rPr>
-          <w:sz w:val="28"/>
-          <w:szCs w:val="28"/>
-        </w:rPr>
-        <w:t>_different-relRo_fig120kme.jpg</w:t>
-      </w:r>
-      <w:r>
-        <w:rPr>
-          <w:sz w:val="28"/>
-          <w:szCs w:val="28"/>
-        </w:rPr>
-        <w:t xml:space="preserve">    </w:t>
       </w:r>
     </w:p>
     <w:sectPr>
@@ -4858,6 +5539,7 @@
     <w:lsdException w:name="HTML Sample" w:semiHidden="1" w:unhideWhenUsed="1"/>
     <w:lsdException w:name="HTML Typewriter" w:semiHidden="1" w:unhideWhenUsed="1"/>
     <w:lsdException w:name="HTML Variable" w:semiHidden="1" w:unhideWhenUsed="1"/>
+    <w:lsdException w:name="Normal Table" w:semiHidden="1" w:unhideWhenUsed="1"/>
     <w:lsdException w:name="annotation subject" w:semiHidden="1" w:unhideWhenUsed="1"/>
     <w:lsdException w:name="No List" w:semiHidden="1" w:unhideWhenUsed="1"/>
     <w:lsdException w:name="Outline List 1" w:semiHidden="1" w:unhideWhenUsed="1"/>
@@ -4904,8 +5586,10 @@
     <w:lsdException w:name="Table Subtle 2" w:semiHidden="1" w:unhideWhenUsed="1"/>
     <w:lsdException w:name="Table Web 1" w:semiHidden="1" w:unhideWhenUsed="1"/>
     <w:lsdException w:name="Table Web 2" w:semiHidden="1" w:unhideWhenUsed="1"/>
+    <w:lsdException w:name="Table Web 3" w:semiHidden="1" w:unhideWhenUsed="1"/>
     <w:lsdException w:name="Balloon Text" w:semiHidden="1" w:unhideWhenUsed="1"/>
     <w:lsdException w:name="Table Grid" w:uiPriority="39"/>
+    <w:lsdException w:name="Table Theme" w:semiHidden="1" w:unhideWhenUsed="1"/>
     <w:lsdException w:name="Placeholder Text" w:semiHidden="1"/>
     <w:lsdException w:name="No Spacing" w:uiPriority="1" w:qFormat="1"/>
     <w:lsdException w:name="Light Shading" w:uiPriority="60"/>
@@ -5186,6 +5870,11 @@
       <w:sz w:val="18"/>
       <w:szCs w:val="18"/>
     </w:rPr>
+  </w:style>
+  <w:style w:type="character" w:customStyle="1" w:styleId="shorttext">
+    <w:name w:val="short_text"/>
+    <w:basedOn w:val="DefaultParagraphFont"/>
+    <w:rsid w:val="0056497F"/>
   </w:style>
 </w:styles>
 </file>

</xml_diff>

<commit_message>
Update of cma.py script and some reorganisation of the files and folders
</commit_message>
<xml_diff>
--- a/examples/eidelyur/MCOOL/all_docs/my_docs/kinematicOfMagnetizedElectron.docx
+++ b/examples/eidelyur/MCOOL/all_docs/my_docs/kinematicOfMagnetizedElectron.docx
@@ -20,7 +20,25 @@
           <w:szCs w:val="28"/>
           <w:u w:val="single"/>
         </w:rPr>
-        <w:t>Magnetized Electron: Kinematic of the M</w:t>
+        <w:t>Magnetized Electron: Kinematic</w:t>
+      </w:r>
+      <w:r>
+        <w:rPr>
+          <w:b/>
+          <w:sz w:val="28"/>
+          <w:szCs w:val="28"/>
+          <w:u w:val="single"/>
+        </w:rPr>
+        <w:t>s</w:t>
+      </w:r>
+      <w:r>
+        <w:rPr>
+          <w:b/>
+          <w:sz w:val="28"/>
+          <w:szCs w:val="28"/>
+          <w:u w:val="single"/>
+        </w:rPr>
+        <w:t xml:space="preserve"> of the M</w:t>
       </w:r>
       <w:r>
         <w:rPr>
@@ -93,7 +111,7 @@
           <v:shape id="_x0000_i1025" type="#_x0000_t75" style="width:51pt;height:25.5pt" o:ole="">
             <v:imagedata r:id="rId4" o:title=""/>
           </v:shape>
-          <o:OLEObject Type="Embed" ProgID="Equation.DSMT4" ShapeID="_x0000_i1025" DrawAspect="Content" ObjectID="_1589785061" r:id="rId5"/>
+          <o:OLEObject Type="Embed" ProgID="Equation.DSMT4" ShapeID="_x0000_i1025" DrawAspect="Content" ObjectID="_1589789604" r:id="rId5"/>
         </w:object>
       </w:r>
       <w:r>
@@ -124,7 +142,7 @@
           <v:shape id="_x0000_i1026" type="#_x0000_t75" style="width:150pt;height:46.5pt" o:ole="">
             <v:imagedata r:id="rId6" o:title=""/>
           </v:shape>
-          <o:OLEObject Type="Embed" ProgID="Equation.DSMT4" ShapeID="_x0000_i1026" DrawAspect="Content" ObjectID="_1589785062" r:id="rId7"/>
+          <o:OLEObject Type="Embed" ProgID="Equation.DSMT4" ShapeID="_x0000_i1026" DrawAspect="Content" ObjectID="_1589789605" r:id="rId7"/>
         </w:object>
       </w:r>
       <w:r>
@@ -176,7 +194,7 @@
           <v:shape id="_x0000_i1027" type="#_x0000_t75" style="width:14.25pt;height:22.5pt" o:ole="">
             <v:imagedata r:id="rId8" o:title=""/>
           </v:shape>
-          <o:OLEObject Type="Embed" ProgID="Equation.DSMT4" ShapeID="_x0000_i1027" DrawAspect="Content" ObjectID="_1589785063" r:id="rId9"/>
+          <o:OLEObject Type="Embed" ProgID="Equation.DSMT4" ShapeID="_x0000_i1027" DrawAspect="Content" ObjectID="_1589789606" r:id="rId9"/>
         </w:object>
       </w:r>
       <w:r>
@@ -196,7 +214,7 @@
           <v:shape id="_x0000_i1028" type="#_x0000_t75" style="width:15.75pt;height:23.25pt" o:ole="">
             <v:imagedata r:id="rId10" o:title=""/>
           </v:shape>
-          <o:OLEObject Type="Embed" ProgID="Equation.DSMT4" ShapeID="_x0000_i1028" DrawAspect="Content" ObjectID="_1589785064" r:id="rId11"/>
+          <o:OLEObject Type="Embed" ProgID="Equation.DSMT4" ShapeID="_x0000_i1028" DrawAspect="Content" ObjectID="_1589789607" r:id="rId11"/>
         </w:object>
       </w:r>
       <w:r>
@@ -267,7 +285,7 @@
           <v:shape id="_x0000_i1029" type="#_x0000_t75" style="width:47.25pt;height:25.5pt" o:ole="">
             <v:imagedata r:id="rId12" o:title=""/>
           </v:shape>
-          <o:OLEObject Type="Embed" ProgID="Equation.DSMT4" ShapeID="_x0000_i1029" DrawAspect="Content" ObjectID="_1589785065" r:id="rId13"/>
+          <o:OLEObject Type="Embed" ProgID="Equation.DSMT4" ShapeID="_x0000_i1029" DrawAspect="Content" ObjectID="_1589789608" r:id="rId13"/>
         </w:object>
       </w:r>
       <w:r>
@@ -329,7 +347,7 @@
           <v:shape id="_x0000_i1030" type="#_x0000_t75" style="width:15.75pt;height:23.25pt" o:ole="">
             <v:imagedata r:id="rId14" o:title=""/>
           </v:shape>
-          <o:OLEObject Type="Embed" ProgID="Equation.DSMT4" ShapeID="_x0000_i1030" DrawAspect="Content" ObjectID="_1589785066" r:id="rId15"/>
+          <o:OLEObject Type="Embed" ProgID="Equation.DSMT4" ShapeID="_x0000_i1030" DrawAspect="Content" ObjectID="_1589789609" r:id="rId15"/>
         </w:object>
       </w:r>
       <w:r>
@@ -377,7 +395,7 @@
           <v:shape id="_x0000_i1031" type="#_x0000_t75" style="width:74.25pt;height:23.25pt" o:ole="">
             <v:imagedata r:id="rId16" o:title=""/>
           </v:shape>
-          <o:OLEObject Type="Embed" ProgID="Equation.DSMT4" ShapeID="_x0000_i1031" DrawAspect="Content" ObjectID="_1589785067" r:id="rId17"/>
+          <o:OLEObject Type="Embed" ProgID="Equation.DSMT4" ShapeID="_x0000_i1031" DrawAspect="Content" ObjectID="_1589789610" r:id="rId17"/>
         </w:object>
       </w:r>
       <w:r>
@@ -404,7 +422,7 @@
           <v:shape id="_x0000_i1032" type="#_x0000_t75" style="width:81.75pt;height:23.25pt" o:ole="">
             <v:imagedata r:id="rId18" o:title=""/>
           </v:shape>
-          <o:OLEObject Type="Embed" ProgID="Equation.DSMT4" ShapeID="_x0000_i1032" DrawAspect="Content" ObjectID="_1589785068" r:id="rId19"/>
+          <o:OLEObject Type="Embed" ProgID="Equation.DSMT4" ShapeID="_x0000_i1032" DrawAspect="Content" ObjectID="_1589789611" r:id="rId19"/>
         </w:object>
       </w:r>
       <w:r>
@@ -445,7 +463,7 @@
           <v:shape id="_x0000_i1033" type="#_x0000_t75" style="width:50.25pt;height:25.5pt" o:ole="">
             <v:imagedata r:id="rId20" o:title=""/>
           </v:shape>
-          <o:OLEObject Type="Embed" ProgID="Equation.DSMT4" ShapeID="_x0000_i1033" DrawAspect="Content" ObjectID="_1589785069" r:id="rId21"/>
+          <o:OLEObject Type="Embed" ProgID="Equation.DSMT4" ShapeID="_x0000_i1033" DrawAspect="Content" ObjectID="_1589789612" r:id="rId21"/>
         </w:object>
       </w:r>
       <w:r>
@@ -584,7 +602,7 @@
           <v:shape id="_x0000_i1034" type="#_x0000_t75" style="width:134.25pt;height:48.75pt" o:ole="">
             <v:imagedata r:id="rId23" o:title=""/>
           </v:shape>
-          <o:OLEObject Type="Embed" ProgID="Equation.DSMT4" ShapeID="_x0000_i1034" DrawAspect="Content" ObjectID="_1589785070" r:id="rId24"/>
+          <o:OLEObject Type="Embed" ProgID="Equation.DSMT4" ShapeID="_x0000_i1034" DrawAspect="Content" ObjectID="_1589789613" r:id="rId24"/>
         </w:object>
       </w:r>
       <w:r>
@@ -660,7 +678,7 @@
           <v:shape id="_x0000_i1035" type="#_x0000_t75" style="width:174.75pt;height:95.25pt" o:ole="">
             <v:imagedata r:id="rId25" o:title=""/>
           </v:shape>
-          <o:OLEObject Type="Embed" ProgID="Equation.DSMT4" ShapeID="_x0000_i1035" DrawAspect="Content" ObjectID="_1589785071" r:id="rId26"/>
+          <o:OLEObject Type="Embed" ProgID="Equation.DSMT4" ShapeID="_x0000_i1035" DrawAspect="Content" ObjectID="_1589789614" r:id="rId26"/>
         </w:object>
       </w:r>
       <w:r>
@@ -785,7 +803,7 @@
           <v:shape id="_x0000_i1036" type="#_x0000_t75" style="width:342pt;height:50.25pt" o:ole="">
             <v:imagedata r:id="rId27" o:title=""/>
           </v:shape>
-          <o:OLEObject Type="Embed" ProgID="Equation.DSMT4" ShapeID="_x0000_i1036" DrawAspect="Content" ObjectID="_1589785072" r:id="rId28"/>
+          <o:OLEObject Type="Embed" ProgID="Equation.DSMT4" ShapeID="_x0000_i1036" DrawAspect="Content" ObjectID="_1589789615" r:id="rId28"/>
         </w:object>
       </w:r>
       <w:r>
@@ -878,7 +896,7 @@
           <v:shape id="_x0000_i1037" type="#_x0000_t75" style="width:123.75pt;height:24.75pt" o:ole="">
             <v:imagedata r:id="rId29" o:title=""/>
           </v:shape>
-          <o:OLEObject Type="Embed" ProgID="Equation.DSMT4" ShapeID="_x0000_i1037" DrawAspect="Content" ObjectID="_1589785073" r:id="rId30"/>
+          <o:OLEObject Type="Embed" ProgID="Equation.DSMT4" ShapeID="_x0000_i1037" DrawAspect="Content" ObjectID="_1589789616" r:id="rId30"/>
         </w:object>
       </w:r>
       <w:r>
@@ -898,7 +916,7 @@
           <v:shape id="_x0000_i1038" type="#_x0000_t75" style="width:17.25pt;height:14.25pt" o:ole="">
             <v:imagedata r:id="rId31" o:title=""/>
           </v:shape>
-          <o:OLEObject Type="Embed" ProgID="Equation.DSMT4" ShapeID="_x0000_i1038" DrawAspect="Content" ObjectID="_1589785074" r:id="rId32"/>
+          <o:OLEObject Type="Embed" ProgID="Equation.DSMT4" ShapeID="_x0000_i1038" DrawAspect="Content" ObjectID="_1589789617" r:id="rId32"/>
         </w:object>
       </w:r>
       <w:r>
@@ -925,7 +943,7 @@
           <v:shape id="_x0000_i1039" type="#_x0000_t75" style="width:27pt;height:23.25pt" o:ole="">
             <v:imagedata r:id="rId33" o:title=""/>
           </v:shape>
-          <o:OLEObject Type="Embed" ProgID="Equation.DSMT4" ShapeID="_x0000_i1039" DrawAspect="Content" ObjectID="_1589785075" r:id="rId34"/>
+          <o:OLEObject Type="Embed" ProgID="Equation.DSMT4" ShapeID="_x0000_i1039" DrawAspect="Content" ObjectID="_1589789618" r:id="rId34"/>
         </w:object>
       </w:r>
       <w:r>
@@ -1096,7 +1114,7 @@
           <v:shape id="_x0000_i1040" type="#_x0000_t75" style="width:15.75pt;height:23.25pt" o:ole="">
             <v:imagedata r:id="rId36" o:title=""/>
           </v:shape>
-          <o:OLEObject Type="Embed" ProgID="Equation.DSMT4" ShapeID="_x0000_i1040" DrawAspect="Content" ObjectID="_1589785076" r:id="rId37"/>
+          <o:OLEObject Type="Embed" ProgID="Equation.DSMT4" ShapeID="_x0000_i1040" DrawAspect="Content" ObjectID="_1589789619" r:id="rId37"/>
         </w:object>
       </w:r>
       <w:r>
@@ -1144,7 +1162,7 @@
           <v:shape id="_x0000_i1041" type="#_x0000_t75" style="width:45pt;height:23.25pt" o:ole="">
             <v:imagedata r:id="rId38" o:title=""/>
           </v:shape>
-          <o:OLEObject Type="Embed" ProgID="Equation.DSMT4" ShapeID="_x0000_i1041" DrawAspect="Content" ObjectID="_1589785077" r:id="rId39"/>
+          <o:OLEObject Type="Embed" ProgID="Equation.DSMT4" ShapeID="_x0000_i1041" DrawAspect="Content" ObjectID="_1589789620" r:id="rId39"/>
         </w:object>
       </w:r>
       <w:r>
@@ -1171,7 +1189,7 @@
           <v:shape id="_x0000_i1042" type="#_x0000_t75" style="width:15.75pt;height:16.5pt" o:ole="">
             <v:imagedata r:id="rId40" o:title=""/>
           </v:shape>
-          <o:OLEObject Type="Embed" ProgID="Equation.DSMT4" ShapeID="_x0000_i1042" DrawAspect="Content" ObjectID="_1589785078" r:id="rId41"/>
+          <o:OLEObject Type="Embed" ProgID="Equation.DSMT4" ShapeID="_x0000_i1042" DrawAspect="Content" ObjectID="_1589789621" r:id="rId41"/>
         </w:object>
       </w:r>
       <w:r>
@@ -1264,7 +1282,7 @@
           <v:shape id="_x0000_i1043" type="#_x0000_t75" style="width:149.25pt;height:45pt" o:ole="">
             <v:imagedata r:id="rId42" o:title=""/>
           </v:shape>
-          <o:OLEObject Type="Embed" ProgID="Equation.DSMT4" ShapeID="_x0000_i1043" DrawAspect="Content" ObjectID="_1589785079" r:id="rId43"/>
+          <o:OLEObject Type="Embed" ProgID="Equation.DSMT4" ShapeID="_x0000_i1043" DrawAspect="Content" ObjectID="_1589789622" r:id="rId43"/>
         </w:object>
       </w:r>
       <w:r>
@@ -1357,7 +1375,7 @@
           <v:shape id="_x0000_i1044" type="#_x0000_t75" style="width:47.25pt;height:24.75pt" o:ole="">
             <v:imagedata r:id="rId44" o:title=""/>
           </v:shape>
-          <o:OLEObject Type="Embed" ProgID="Equation.DSMT4" ShapeID="_x0000_i1044" DrawAspect="Content" ObjectID="_1589785080" r:id="rId45"/>
+          <o:OLEObject Type="Embed" ProgID="Equation.DSMT4" ShapeID="_x0000_i1044" DrawAspect="Content" ObjectID="_1589789623" r:id="rId45"/>
         </w:object>
       </w:r>
       <w:r>
@@ -1377,7 +1395,7 @@
           <v:shape id="_x0000_i1045" type="#_x0000_t75" style="width:87.75pt;height:24.75pt" o:ole="">
             <v:imagedata r:id="rId46" o:title=""/>
           </v:shape>
-          <o:OLEObject Type="Embed" ProgID="Equation.DSMT4" ShapeID="_x0000_i1045" DrawAspect="Content" ObjectID="_1589785081" r:id="rId47"/>
+          <o:OLEObject Type="Embed" ProgID="Equation.DSMT4" ShapeID="_x0000_i1045" DrawAspect="Content" ObjectID="_1589789624" r:id="rId47"/>
         </w:object>
       </w:r>
       <w:r>
@@ -1443,7 +1461,7 @@
           <v:shape id="_x0000_i1046" type="#_x0000_t75" style="width:123.75pt;height:51.75pt" o:ole="">
             <v:imagedata r:id="rId48" o:title=""/>
           </v:shape>
-          <o:OLEObject Type="Embed" ProgID="Equation.DSMT4" ShapeID="_x0000_i1046" DrawAspect="Content" ObjectID="_1589785082" r:id="rId49"/>
+          <o:OLEObject Type="Embed" ProgID="Equation.DSMT4" ShapeID="_x0000_i1046" DrawAspect="Content" ObjectID="_1589789625" r:id="rId49"/>
         </w:object>
       </w:r>
       <w:r>
@@ -1582,7 +1600,7 @@
           <v:shape id="_x0000_i1047" type="#_x0000_t75" style="width:210.75pt;height:46.5pt" o:ole="">
             <v:imagedata r:id="rId51" o:title=""/>
           </v:shape>
-          <o:OLEObject Type="Embed" ProgID="Equation.DSMT4" ShapeID="_x0000_i1047" DrawAspect="Content" ObjectID="_1589785083" r:id="rId52"/>
+          <o:OLEObject Type="Embed" ProgID="Equation.DSMT4" ShapeID="_x0000_i1047" DrawAspect="Content" ObjectID="_1589789626" r:id="rId52"/>
         </w:object>
       </w:r>
       <w:r>
@@ -1682,7 +1700,7 @@
           <v:shape id="_x0000_i1048" type="#_x0000_t75" style="width:46.5pt;height:23.25pt" o:ole="">
             <v:imagedata r:id="rId53" o:title=""/>
           </v:shape>
-          <o:OLEObject Type="Embed" ProgID="Equation.DSMT4" ShapeID="_x0000_i1048" DrawAspect="Content" ObjectID="_1589785084" r:id="rId54"/>
+          <o:OLEObject Type="Embed" ProgID="Equation.DSMT4" ShapeID="_x0000_i1048" DrawAspect="Content" ObjectID="_1589789627" r:id="rId54"/>
         </w:object>
       </w:r>
       <w:r>
@@ -1716,7 +1734,7 @@
           <v:shape id="_x0000_i1049" type="#_x0000_t75" style="width:76.5pt;height:23.25pt" o:ole="">
             <v:imagedata r:id="rId55" o:title=""/>
           </v:shape>
-          <o:OLEObject Type="Embed" ProgID="Equation.DSMT4" ShapeID="_x0000_i1049" DrawAspect="Content" ObjectID="_1589785085" r:id="rId56"/>
+          <o:OLEObject Type="Embed" ProgID="Equation.DSMT4" ShapeID="_x0000_i1049" DrawAspect="Content" ObjectID="_1589789628" r:id="rId56"/>
         </w:object>
       </w:r>
       <w:r>
@@ -1781,7 +1799,7 @@
           <v:shape id="_x0000_i1050" type="#_x0000_t75" style="width:63pt;height:21pt" o:ole="">
             <v:imagedata r:id="rId57" o:title=""/>
           </v:shape>
-          <o:OLEObject Type="Embed" ProgID="Equation.DSMT4" ShapeID="_x0000_i1050" DrawAspect="Content" ObjectID="_1589785086" r:id="rId58"/>
+          <o:OLEObject Type="Embed" ProgID="Equation.DSMT4" ShapeID="_x0000_i1050" DrawAspect="Content" ObjectID="_1589789629" r:id="rId58"/>
         </w:object>
       </w:r>
       <w:r>
@@ -1815,7 +1833,7 @@
           <v:shape id="_x0000_i1051" type="#_x0000_t75" style="width:13.5pt;height:21pt" o:ole="">
             <v:imagedata r:id="rId59" o:title=""/>
           </v:shape>
-          <o:OLEObject Type="Embed" ProgID="Equation.DSMT4" ShapeID="_x0000_i1051" DrawAspect="Content" ObjectID="_1589785087" r:id="rId60"/>
+          <o:OLEObject Type="Embed" ProgID="Equation.DSMT4" ShapeID="_x0000_i1051" DrawAspect="Content" ObjectID="_1589789630" r:id="rId60"/>
         </w:object>
       </w:r>
       <w:r>
@@ -1860,7 +1878,7 @@
           <v:shape id="_x0000_i1052" type="#_x0000_t75" style="width:116.25pt;height:24.75pt" o:ole="">
             <v:imagedata r:id="rId61" o:title=""/>
           </v:shape>
-          <o:OLEObject Type="Embed" ProgID="Equation.DSMT4" ShapeID="_x0000_i1052" DrawAspect="Content" ObjectID="_1589785088" r:id="rId62"/>
+          <o:OLEObject Type="Embed" ProgID="Equation.DSMT4" ShapeID="_x0000_i1052" DrawAspect="Content" ObjectID="_1589789631" r:id="rId62"/>
         </w:object>
       </w:r>
       <w:r>
@@ -1937,7 +1955,7 @@
           <v:shape id="_x0000_i1053" type="#_x0000_t75" style="width:131.25pt;height:24.75pt" o:ole="">
             <v:imagedata r:id="rId63" o:title=""/>
           </v:shape>
-          <o:OLEObject Type="Embed" ProgID="Equation.DSMT4" ShapeID="_x0000_i1053" DrawAspect="Content" ObjectID="_1589785089" r:id="rId64"/>
+          <o:OLEObject Type="Embed" ProgID="Equation.DSMT4" ShapeID="_x0000_i1053" DrawAspect="Content" ObjectID="_1589789632" r:id="rId64"/>
         </w:object>
       </w:r>
       <w:r>
@@ -2021,7 +2039,7 @@
           <v:shape id="_x0000_i1054" type="#_x0000_t75" style="width:356.25pt;height:44.25pt" o:ole="">
             <v:imagedata r:id="rId65" o:title=""/>
           </v:shape>
-          <o:OLEObject Type="Embed" ProgID="Equation.DSMT4" ShapeID="_x0000_i1054" DrawAspect="Content" ObjectID="_1589785090" r:id="rId66"/>
+          <o:OLEObject Type="Embed" ProgID="Equation.DSMT4" ShapeID="_x0000_i1054" DrawAspect="Content" ObjectID="_1589789633" r:id="rId66"/>
         </w:object>
       </w:r>
       <w:r>
@@ -2129,7 +2147,7 @@
           <v:shape id="_x0000_i1055" type="#_x0000_t75" style="width:295.5pt;height:24.75pt" o:ole="">
             <v:imagedata r:id="rId68" o:title=""/>
           </v:shape>
-          <o:OLEObject Type="Embed" ProgID="Equation.DSMT4" ShapeID="_x0000_i1055" DrawAspect="Content" ObjectID="_1589785091" r:id="rId69"/>
+          <o:OLEObject Type="Embed" ProgID="Equation.DSMT4" ShapeID="_x0000_i1055" DrawAspect="Content" ObjectID="_1589789634" r:id="rId69"/>
         </w:object>
       </w:r>
       <w:r>
@@ -2166,7 +2184,7 @@
           <v:shape id="_x0000_i1056" type="#_x0000_t75" style="width:98.25pt;height:24pt" o:ole="">
             <v:imagedata r:id="rId70" o:title=""/>
           </v:shape>
-          <o:OLEObject Type="Embed" ProgID="Equation.DSMT4" ShapeID="_x0000_i1056" DrawAspect="Content" ObjectID="_1589785092" r:id="rId71"/>
+          <o:OLEObject Type="Embed" ProgID="Equation.DSMT4" ShapeID="_x0000_i1056" DrawAspect="Content" ObjectID="_1589789635" r:id="rId71"/>
         </w:object>
       </w:r>
       <w:r>
@@ -2186,7 +2204,7 @@
           <v:shape id="_x0000_i1057" type="#_x0000_t75" style="width:15.75pt;height:19.5pt" o:ole="">
             <v:imagedata r:id="rId72" o:title=""/>
           </v:shape>
-          <o:OLEObject Type="Embed" ProgID="Equation.DSMT4" ShapeID="_x0000_i1057" DrawAspect="Content" ObjectID="_1589785093" r:id="rId73"/>
+          <o:OLEObject Type="Embed" ProgID="Equation.DSMT4" ShapeID="_x0000_i1057" DrawAspect="Content" ObjectID="_1589789636" r:id="rId73"/>
         </w:object>
       </w:r>
       <w:r>
@@ -2227,7 +2245,7 @@
           <v:shape id="_x0000_i1058" type="#_x0000_t75" style="width:17.25pt;height:17.25pt" o:ole="">
             <v:imagedata r:id="rId74" o:title=""/>
           </v:shape>
-          <o:OLEObject Type="Embed" ProgID="Equation.DSMT4" ShapeID="_x0000_i1058" DrawAspect="Content" ObjectID="_1589785094" r:id="rId75"/>
+          <o:OLEObject Type="Embed" ProgID="Equation.DSMT4" ShapeID="_x0000_i1058" DrawAspect="Content" ObjectID="_1589789637" r:id="rId75"/>
         </w:object>
       </w:r>
       <w:r>
@@ -2261,7 +2279,7 @@
           <v:shape id="_x0000_i1059" type="#_x0000_t75" style="width:45pt;height:21pt" o:ole="">
             <v:imagedata r:id="rId76" o:title=""/>
           </v:shape>
-          <o:OLEObject Type="Embed" ProgID="Equation.DSMT4" ShapeID="_x0000_i1059" DrawAspect="Content" ObjectID="_1589785095" r:id="rId77"/>
+          <o:OLEObject Type="Embed" ProgID="Equation.DSMT4" ShapeID="_x0000_i1059" DrawAspect="Content" ObjectID="_1589789638" r:id="rId77"/>
         </w:object>
       </w:r>
       <w:r>
@@ -2302,7 +2320,7 @@
           <v:shape id="_x0000_i1060" type="#_x0000_t75" style="width:21pt;height:24pt" o:ole="">
             <v:imagedata r:id="rId78" o:title=""/>
           </v:shape>
-          <o:OLEObject Type="Embed" ProgID="Equation.DSMT4" ShapeID="_x0000_i1060" DrawAspect="Content" ObjectID="_1589785096" r:id="rId79"/>
+          <o:OLEObject Type="Embed" ProgID="Equation.DSMT4" ShapeID="_x0000_i1060" DrawAspect="Content" ObjectID="_1589789639" r:id="rId79"/>
         </w:object>
       </w:r>
       <w:r>
@@ -2424,7 +2442,7 @@
           <v:shape id="_x0000_i1061" type="#_x0000_t75" style="width:365.25pt;height:168pt" o:ole="">
             <v:imagedata r:id="rId80" o:title=""/>
           </v:shape>
-          <o:OLEObject Type="Embed" ProgID="Equation.DSMT4" ShapeID="_x0000_i1061" DrawAspect="Content" ObjectID="_1589785097" r:id="rId81"/>
+          <o:OLEObject Type="Embed" ProgID="Equation.DSMT4" ShapeID="_x0000_i1061" DrawAspect="Content" ObjectID="_1589789640" r:id="rId81"/>
         </w:object>
       </w:r>
       <w:r>
@@ -2469,7 +2487,7 @@
           <v:shape id="_x0000_i1062" type="#_x0000_t75" style="width:85.5pt;height:23.25pt" o:ole="">
             <v:imagedata r:id="rId82" o:title=""/>
           </v:shape>
-          <o:OLEObject Type="Embed" ProgID="Equation.DSMT4" ShapeID="_x0000_i1062" DrawAspect="Content" ObjectID="_1589785098" r:id="rId83"/>
+          <o:OLEObject Type="Embed" ProgID="Equation.DSMT4" ShapeID="_x0000_i1062" DrawAspect="Content" ObjectID="_1589789641" r:id="rId83"/>
         </w:object>
       </w:r>
       <w:r>
@@ -2539,7 +2557,7 @@
           <v:shape id="_x0000_i1063" type="#_x0000_t75" style="width:300pt;height:23.25pt" o:ole="">
             <v:imagedata r:id="rId84" o:title=""/>
           </v:shape>
-          <o:OLEObject Type="Embed" ProgID="Equation.DSMT4" ShapeID="_x0000_i1063" DrawAspect="Content" ObjectID="_1589785099" r:id="rId85"/>
+          <o:OLEObject Type="Embed" ProgID="Equation.DSMT4" ShapeID="_x0000_i1063" DrawAspect="Content" ObjectID="_1589789642" r:id="rId85"/>
         </w:object>
       </w:r>
       <w:r>
@@ -2637,7 +2655,7 @@
           <v:shape id="_x0000_i1064" type="#_x0000_t75" style="width:336pt;height:93pt" o:ole="">
             <v:imagedata r:id="rId86" o:title=""/>
           </v:shape>
-          <o:OLEObject Type="Embed" ProgID="Equation.DSMT4" ShapeID="_x0000_i1064" DrawAspect="Content" ObjectID="_1589785100" r:id="rId87"/>
+          <o:OLEObject Type="Embed" ProgID="Equation.DSMT4" ShapeID="_x0000_i1064" DrawAspect="Content" ObjectID="_1589789643" r:id="rId87"/>
         </w:object>
       </w:r>
       <w:r>
@@ -2738,7 +2756,7 @@
           <v:shape id="_x0000_i1065" type="#_x0000_t75" style="width:67.5pt;height:23.25pt" o:ole="">
             <v:imagedata r:id="rId88" o:title=""/>
           </v:shape>
-          <o:OLEObject Type="Embed" ProgID="Equation.DSMT4" ShapeID="_x0000_i1065" DrawAspect="Content" ObjectID="_1589785101" r:id="rId89"/>
+          <o:OLEObject Type="Embed" ProgID="Equation.DSMT4" ShapeID="_x0000_i1065" DrawAspect="Content" ObjectID="_1589789644" r:id="rId89"/>
         </w:object>
       </w:r>
       <w:r>
@@ -2779,7 +2797,7 @@
           <v:shape id="_x0000_i1066" type="#_x0000_t75" style="width:15pt;height:19.5pt" o:ole="">
             <v:imagedata r:id="rId90" o:title=""/>
           </v:shape>
-          <o:OLEObject Type="Embed" ProgID="Equation.DSMT4" ShapeID="_x0000_i1066" DrawAspect="Content" ObjectID="_1589785102" r:id="rId91"/>
+          <o:OLEObject Type="Embed" ProgID="Equation.DSMT4" ShapeID="_x0000_i1066" DrawAspect="Content" ObjectID="_1589789645" r:id="rId91"/>
         </w:object>
       </w:r>
       <w:r>
@@ -2928,7 +2946,7 @@
           <v:shape id="_x0000_i1067" type="#_x0000_t75" style="width:36pt;height:21pt" o:ole="">
             <v:imagedata r:id="rId93" o:title=""/>
           </v:shape>
-          <o:OLEObject Type="Embed" ProgID="Equation.DSMT4" ShapeID="_x0000_i1067" DrawAspect="Content" ObjectID="_1589785103" r:id="rId94"/>
+          <o:OLEObject Type="Embed" ProgID="Equation.DSMT4" ShapeID="_x0000_i1067" DrawAspect="Content" ObjectID="_1589789646" r:id="rId94"/>
         </w:object>
       </w:r>
       <w:r>
@@ -3035,7 +3053,7 @@
           <v:shape id="_x0000_i1068" type="#_x0000_t75" style="width:15pt;height:19.5pt" o:ole="">
             <v:imagedata r:id="rId90" o:title=""/>
           </v:shape>
-          <o:OLEObject Type="Embed" ProgID="Equation.DSMT4" ShapeID="_x0000_i1068" DrawAspect="Content" ObjectID="_1589785104" r:id="rId95"/>
+          <o:OLEObject Type="Embed" ProgID="Equation.DSMT4" ShapeID="_x0000_i1068" DrawAspect="Content" ObjectID="_1589789647" r:id="rId95"/>
         </w:object>
       </w:r>
       <w:r>
@@ -3221,7 +3239,7 @@
           <v:shape id="_x0000_i1069" type="#_x0000_t75" style="width:43.5pt;height:21pt" o:ole="">
             <v:imagedata r:id="rId96" o:title=""/>
           </v:shape>
-          <o:OLEObject Type="Embed" ProgID="Equation.DSMT4" ShapeID="_x0000_i1069" DrawAspect="Content" ObjectID="_1589785105" r:id="rId97"/>
+          <o:OLEObject Type="Embed" ProgID="Equation.DSMT4" ShapeID="_x0000_i1069" DrawAspect="Content" ObjectID="_1589789648" r:id="rId97"/>
         </w:object>
       </w:r>
       <w:r>
@@ -3550,7 +3568,7 @@
           <v:shape id="_x0000_i1070" type="#_x0000_t75" style="width:129pt;height:29.25pt" o:ole="">
             <v:imagedata r:id="rId102" o:title=""/>
           </v:shape>
-          <o:OLEObject Type="Embed" ProgID="Equation.DSMT4" ShapeID="_x0000_i1070" DrawAspect="Content" ObjectID="_1589785106" r:id="rId103"/>
+          <o:OLEObject Type="Embed" ProgID="Equation.DSMT4" ShapeID="_x0000_i1070" DrawAspect="Content" ObjectID="_1589789649" r:id="rId103"/>
         </w:object>
       </w:r>
       <w:r>
@@ -3599,10 +3617,10 @@
           <w:szCs w:val="28"/>
         </w:rPr>
         <w:object w:dxaOrig="5920" w:dyaOrig="840">
-          <v:shape id="_x0000_i1093" type="#_x0000_t75" style="width:378.75pt;height:55.5pt" o:ole="">
+          <v:shape id="_x0000_i1071" type="#_x0000_t75" style="width:378.75pt;height:55.5pt" o:ole="">
             <v:imagedata r:id="rId104" o:title=""/>
           </v:shape>
-          <o:OLEObject Type="Embed" ProgID="Equation.DSMT4" ShapeID="_x0000_i1093" DrawAspect="Content" ObjectID="_1589785107" r:id="rId105"/>
+          <o:OLEObject Type="Embed" ProgID="Equation.DSMT4" ShapeID="_x0000_i1071" DrawAspect="Content" ObjectID="_1589789650" r:id="rId105"/>
         </w:object>
       </w:r>
       <w:r>
@@ -3787,8 +3805,6 @@
           </wp:inline>
         </w:drawing>
       </w:r>
-      <w:bookmarkStart w:id="0" w:name="_GoBack"/>
-      <w:bookmarkEnd w:id="0"/>
     </w:p>
     <w:p>
       <w:pPr>
@@ -3841,7 +3857,7 @@
         </w:rPr>
         <w:t xml:space="preserve"> </w:t>
       </w:r>
-      <w:bookmarkStart w:id="1" w:name="_Hlk515896025"/>
+      <w:bookmarkStart w:id="0" w:name="_Hlk515896025"/>
       <w:r>
         <w:rPr>
           <w:position w:val="-14"/>
@@ -3852,10 +3868,10 @@
           <v:shape id="_x0000_i1072" type="#_x0000_t75" style="width:103.5pt;height:26.25pt" o:ole="">
             <v:imagedata r:id="rId108" o:title=""/>
           </v:shape>
-          <o:OLEObject Type="Embed" ProgID="Equation.DSMT4" ShapeID="_x0000_i1072" DrawAspect="Content" ObjectID="_1589785108" r:id="rId109"/>
-        </w:object>
-      </w:r>
-      <w:bookmarkEnd w:id="1"/>
+          <o:OLEObject Type="Embed" ProgID="Equation.DSMT4" ShapeID="_x0000_i1072" DrawAspect="Content" ObjectID="_1589789651" r:id="rId109"/>
+        </w:object>
+      </w:r>
+      <w:bookmarkEnd w:id="0"/>
       <w:r>
         <w:rPr>
           <w:sz w:val="28"/>
@@ -3873,7 +3889,7 @@
           <v:shape id="_x0000_i1073" type="#_x0000_t75" style="width:180pt;height:30.75pt" o:ole="">
             <v:imagedata r:id="rId110" o:title=""/>
           </v:shape>
-          <o:OLEObject Type="Embed" ProgID="Equation.DSMT4" ShapeID="_x0000_i1073" DrawAspect="Content" ObjectID="_1589785109" r:id="rId111"/>
+          <o:OLEObject Type="Embed" ProgID="Equation.DSMT4" ShapeID="_x0000_i1073" DrawAspect="Content" ObjectID="_1589789652" r:id="rId111"/>
         </w:object>
       </w:r>
       <w:r>
@@ -3914,7 +3930,7 @@
           <v:shape id="_x0000_i1074" type="#_x0000_t75" style="width:241.5pt;height:29.25pt" o:ole="">
             <v:imagedata r:id="rId112" o:title=""/>
           </v:shape>
-          <o:OLEObject Type="Embed" ProgID="Equation.DSMT4" ShapeID="_x0000_i1074" DrawAspect="Content" ObjectID="_1589785110" r:id="rId113"/>
+          <o:OLEObject Type="Embed" ProgID="Equation.DSMT4" ShapeID="_x0000_i1074" DrawAspect="Content" ObjectID="_1589789653" r:id="rId113"/>
         </w:object>
       </w:r>
       <w:r>
@@ -3940,10 +3956,10 @@
           <w:szCs w:val="28"/>
         </w:rPr>
         <w:object w:dxaOrig="6940" w:dyaOrig="840">
-          <v:shape id="_x0000_i1095" type="#_x0000_t75" style="width:444pt;height:54.75pt" o:ole="">
+          <v:shape id="_x0000_i1075" type="#_x0000_t75" style="width:444pt;height:54.75pt" o:ole="">
             <v:imagedata r:id="rId114" o:title=""/>
           </v:shape>
-          <o:OLEObject Type="Embed" ProgID="Equation.DSMT4" ShapeID="_x0000_i1095" DrawAspect="Content" ObjectID="_1589785111" r:id="rId115"/>
+          <o:OLEObject Type="Embed" ProgID="Equation.DSMT4" ShapeID="_x0000_i1075" DrawAspect="Content" ObjectID="_1589789654" r:id="rId115"/>
         </w:object>
       </w:r>
       <w:r>
@@ -4058,7 +4074,7 @@
           <v:shape id="_x0000_i1076" type="#_x0000_t75" style="width:74.25pt;height:24pt" o:ole="">
             <v:imagedata r:id="rId117" o:title=""/>
           </v:shape>
-          <o:OLEObject Type="Embed" ProgID="Equation.DSMT4" ShapeID="_x0000_i1076" DrawAspect="Content" ObjectID="_1589785112" r:id="rId118"/>
+          <o:OLEObject Type="Embed" ProgID="Equation.DSMT4" ShapeID="_x0000_i1076" DrawAspect="Content" ObjectID="_1589789655" r:id="rId118"/>
         </w:object>
       </w:r>
       <w:r>
@@ -4078,7 +4094,7 @@
           <v:shape id="_x0000_i1077" type="#_x0000_t75" style="width:38.25pt;height:21pt" o:ole="">
             <v:imagedata r:id="rId119" o:title=""/>
           </v:shape>
-          <o:OLEObject Type="Embed" ProgID="Equation.DSMT4" ShapeID="_x0000_i1077" DrawAspect="Content" ObjectID="_1589785113" r:id="rId120"/>
+          <o:OLEObject Type="Embed" ProgID="Equation.DSMT4" ShapeID="_x0000_i1077" DrawAspect="Content" ObjectID="_1589789656" r:id="rId120"/>
         </w:object>
       </w:r>
       <w:r>
@@ -4118,7 +4134,7 @@
         </w:rPr>
         <w:t xml:space="preserve"> </w:t>
       </w:r>
-      <w:bookmarkStart w:id="2" w:name="_Hlk515957979"/>
+      <w:bookmarkStart w:id="1" w:name="_Hlk515957979"/>
       <w:r>
         <w:rPr>
           <w:position w:val="-12"/>
@@ -4129,10 +4145,10 @@
           <v:shape id="_x0000_i1078" type="#_x0000_t75" style="width:60pt;height:24pt" o:ole="">
             <v:imagedata r:id="rId121" o:title=""/>
           </v:shape>
-          <o:OLEObject Type="Embed" ProgID="Equation.DSMT4" ShapeID="_x0000_i1078" DrawAspect="Content" ObjectID="_1589785114" r:id="rId122"/>
-        </w:object>
-      </w:r>
-      <w:bookmarkEnd w:id="2"/>
+          <o:OLEObject Type="Embed" ProgID="Equation.DSMT4" ShapeID="_x0000_i1078" DrawAspect="Content" ObjectID="_1589789657" r:id="rId122"/>
+        </w:object>
+      </w:r>
+      <w:bookmarkEnd w:id="1"/>
       <w:r>
         <w:rPr>
           <w:sz w:val="28"/>
@@ -4180,7 +4196,7 @@
         </w:rPr>
         <w:t xml:space="preserve"> </w:t>
       </w:r>
-      <w:bookmarkStart w:id="3" w:name="_Hlk515956254"/>
+      <w:bookmarkStart w:id="2" w:name="_Hlk515956254"/>
       <w:r>
         <w:rPr>
           <w:position w:val="-12"/>
@@ -4191,10 +4207,10 @@
           <v:shape id="_x0000_i1079" type="#_x0000_t75" style="width:67.5pt;height:24pt" o:ole="">
             <v:imagedata r:id="rId123" o:title=""/>
           </v:shape>
-          <o:OLEObject Type="Embed" ProgID="Equation.DSMT4" ShapeID="_x0000_i1079" DrawAspect="Content" ObjectID="_1589785115" r:id="rId124"/>
-        </w:object>
-      </w:r>
-      <w:bookmarkEnd w:id="3"/>
+          <o:OLEObject Type="Embed" ProgID="Equation.DSMT4" ShapeID="_x0000_i1079" DrawAspect="Content" ObjectID="_1589789658" r:id="rId124"/>
+        </w:object>
+      </w:r>
+      <w:bookmarkEnd w:id="2"/>
       <w:r>
         <w:rPr>
           <w:sz w:val="28"/>
@@ -4253,7 +4269,7 @@
           <v:shape id="_x0000_i1080" type="#_x0000_t75" style="width:112.5pt;height:24.75pt" o:ole="">
             <v:imagedata r:id="rId125" o:title=""/>
           </v:shape>
-          <o:OLEObject Type="Embed" ProgID="Equation.DSMT4" ShapeID="_x0000_i1080" DrawAspect="Content" ObjectID="_1589785116" r:id="rId126"/>
+          <o:OLEObject Type="Embed" ProgID="Equation.DSMT4" ShapeID="_x0000_i1080" DrawAspect="Content" ObjectID="_1589789659" r:id="rId126"/>
         </w:object>
       </w:r>
       <w:r>
@@ -4273,7 +4289,7 @@
           <v:shape id="_x0000_i1081" type="#_x0000_t75" style="width:104.25pt;height:24.75pt" o:ole="">
             <v:imagedata r:id="rId127" o:title=""/>
           </v:shape>
-          <o:OLEObject Type="Embed" ProgID="Equation.DSMT4" ShapeID="_x0000_i1081" DrawAspect="Content" ObjectID="_1589785117" r:id="rId128"/>
+          <o:OLEObject Type="Embed" ProgID="Equation.DSMT4" ShapeID="_x0000_i1081" DrawAspect="Content" ObjectID="_1589789660" r:id="rId128"/>
         </w:object>
       </w:r>
       <w:r>
@@ -4293,7 +4309,7 @@
           <v:shape id="_x0000_i1082" type="#_x0000_t75" style="width:67.5pt;height:24pt" o:ole="">
             <v:imagedata r:id="rId129" o:title=""/>
           </v:shape>
-          <o:OLEObject Type="Embed" ProgID="Equation.DSMT4" ShapeID="_x0000_i1082" DrawAspect="Content" ObjectID="_1589785118" r:id="rId130"/>
+          <o:OLEObject Type="Embed" ProgID="Equation.DSMT4" ShapeID="_x0000_i1082" DrawAspect="Content" ObjectID="_1589789661" r:id="rId130"/>
         </w:object>
       </w:r>
       <w:r>
@@ -4355,7 +4371,7 @@
           <v:shape id="_x0000_i1083" type="#_x0000_t75" style="width:291pt;height:50.25pt" o:ole="">
             <v:imagedata r:id="rId131" o:title=""/>
           </v:shape>
-          <o:OLEObject Type="Embed" ProgID="Equation.DSMT4" ShapeID="_x0000_i1083" DrawAspect="Content" ObjectID="_1589785119" r:id="rId132"/>
+          <o:OLEObject Type="Embed" ProgID="Equation.DSMT4" ShapeID="_x0000_i1083" DrawAspect="Content" ObjectID="_1589789662" r:id="rId132"/>
         </w:object>
       </w:r>
       <w:r>
@@ -4440,7 +4456,7 @@
           <v:shape id="_x0000_i1084" type="#_x0000_t75" style="width:15pt;height:17.25pt" o:ole="">
             <v:imagedata r:id="rId133" o:title=""/>
           </v:shape>
-          <o:OLEObject Type="Embed" ProgID="Equation.DSMT4" ShapeID="_x0000_i1084" DrawAspect="Content" ObjectID="_1589785120" r:id="rId134"/>
+          <o:OLEObject Type="Embed" ProgID="Equation.DSMT4" ShapeID="_x0000_i1084" DrawAspect="Content" ObjectID="_1589789663" r:id="rId134"/>
         </w:object>
       </w:r>
       <w:r>
@@ -4467,7 +4483,7 @@
         </w:rPr>
         <w:t xml:space="preserve"> the ion by a distance less than </w:t>
       </w:r>
-      <w:bookmarkStart w:id="4" w:name="_Hlk515982529"/>
+      <w:bookmarkStart w:id="3" w:name="_Hlk515982529"/>
       <w:r>
         <w:rPr>
           <w:position w:val="-12"/>
@@ -4478,10 +4494,10 @@
           <v:shape id="_x0000_i1085" type="#_x0000_t75" style="width:27pt;height:24pt" o:ole="">
             <v:imagedata r:id="rId135" o:title=""/>
           </v:shape>
-          <o:OLEObject Type="Embed" ProgID="Equation.DSMT4" ShapeID="_x0000_i1085" DrawAspect="Content" ObjectID="_1589785121" r:id="rId136"/>
-        </w:object>
-      </w:r>
-      <w:bookmarkEnd w:id="4"/>
+          <o:OLEObject Type="Embed" ProgID="Equation.DSMT4" ShapeID="_x0000_i1085" DrawAspect="Content" ObjectID="_1589789664" r:id="rId136"/>
+        </w:object>
+      </w:r>
+      <w:bookmarkEnd w:id="3"/>
       <w:r>
         <w:rPr>
           <w:sz w:val="28"/>
@@ -4544,7 +4560,7 @@
           <v:shape id="_x0000_i1086" type="#_x0000_t75" style="width:222.75pt;height:24pt" o:ole="">
             <v:imagedata r:id="rId137" o:title=""/>
           </v:shape>
-          <o:OLEObject Type="Embed" ProgID="Equation.DSMT4" ShapeID="_x0000_i1086" DrawAspect="Content" ObjectID="_1589785122" r:id="rId138"/>
+          <o:OLEObject Type="Embed" ProgID="Equation.DSMT4" ShapeID="_x0000_i1086" DrawAspect="Content" ObjectID="_1589789665" r:id="rId138"/>
         </w:object>
       </w:r>
       <w:r>
@@ -4564,7 +4580,7 @@
           <v:shape id="_x0000_i1087" type="#_x0000_t75" style="width:44.25pt;height:24pt" o:ole="">
             <v:imagedata r:id="rId139" o:title=""/>
           </v:shape>
-          <o:OLEObject Type="Embed" ProgID="Equation.DSMT4" ShapeID="_x0000_i1087" DrawAspect="Content" ObjectID="_1589785123" r:id="rId140"/>
+          <o:OLEObject Type="Embed" ProgID="Equation.DSMT4" ShapeID="_x0000_i1087" DrawAspect="Content" ObjectID="_1589789666" r:id="rId140"/>
         </w:object>
       </w:r>
       <w:r>
@@ -4619,7 +4635,7 @@
           <v:shape id="_x0000_i1088" type="#_x0000_t75" style="width:18.75pt;height:24pt" o:ole="">
             <v:imagedata r:id="rId141" o:title=""/>
           </v:shape>
-          <o:OLEObject Type="Embed" ProgID="Equation.DSMT4" ShapeID="_x0000_i1088" DrawAspect="Content" ObjectID="_1589785124" r:id="rId142"/>
+          <o:OLEObject Type="Embed" ProgID="Equation.DSMT4" ShapeID="_x0000_i1088" DrawAspect="Content" ObjectID="_1589789667" r:id="rId142"/>
         </w:object>
       </w:r>
       <w:r>
@@ -4646,7 +4662,7 @@
           <v:shape id="_x0000_i1089" type="#_x0000_t75" style="width:116.25pt;height:30pt" o:ole="">
             <v:imagedata r:id="rId143" o:title=""/>
           </v:shape>
-          <o:OLEObject Type="Embed" ProgID="Equation.DSMT4" ShapeID="_x0000_i1089" DrawAspect="Content" ObjectID="_1589785125" r:id="rId144"/>
+          <o:OLEObject Type="Embed" ProgID="Equation.DSMT4" ShapeID="_x0000_i1089" DrawAspect="Content" ObjectID="_1589789668" r:id="rId144"/>
         </w:object>
       </w:r>
       <w:r>
@@ -4701,7 +4717,7 @@
           <v:shape id="_x0000_i1090" type="#_x0000_t75" style="width:18.75pt;height:24pt" o:ole="">
             <v:imagedata r:id="rId141" o:title=""/>
           </v:shape>
-          <o:OLEObject Type="Embed" ProgID="Equation.DSMT4" ShapeID="_x0000_i1090" DrawAspect="Content" ObjectID="_1589785126" r:id="rId145"/>
+          <o:OLEObject Type="Embed" ProgID="Equation.DSMT4" ShapeID="_x0000_i1090" DrawAspect="Content" ObjectID="_1589789669" r:id="rId145"/>
         </w:object>
       </w:r>
       <w:r>
@@ -4756,7 +4772,7 @@
           <v:shape id="_x0000_i1091" type="#_x0000_t75" style="width:60pt;height:24pt" o:ole="">
             <v:imagedata r:id="rId121" o:title=""/>
           </v:shape>
-          <o:OLEObject Type="Embed" ProgID="Equation.DSMT4" ShapeID="_x0000_i1091" DrawAspect="Content" ObjectID="_1589785127" r:id="rId146"/>
+          <o:OLEObject Type="Embed" ProgID="Equation.DSMT4" ShapeID="_x0000_i1091" DrawAspect="Content" ObjectID="_1589789670" r:id="rId146"/>
         </w:object>
       </w:r>
       <w:r>
@@ -4765,33 +4781,6 @@
           <w:szCs w:val="28"/>
         </w:rPr>
         <w:t>.</w:t>
-      </w:r>
-    </w:p>
-    <w:p>
-      <w:pPr>
-        <w:spacing w:after="0"/>
-        <w:jc w:val="both"/>
-        <w:rPr>
-          <w:sz w:val="28"/>
-          <w:szCs w:val="28"/>
-        </w:rPr>
-      </w:pPr>
-    </w:p>
-    <w:p>
-      <w:pPr>
-        <w:spacing w:after="0"/>
-        <w:jc w:val="both"/>
-        <w:rPr>
-          <w:sz w:val="28"/>
-          <w:szCs w:val="28"/>
-        </w:rPr>
-      </w:pPr>
-      <w:r>
-        <w:rPr>
-          <w:sz w:val="28"/>
-          <w:szCs w:val="28"/>
-        </w:rPr>
-        <w:t>Links for Figures.</w:t>
       </w:r>
     </w:p>
     <w:p>
@@ -4813,7 +4802,199 @@
           <w:szCs w:val="28"/>
         </w:rPr>
       </w:pPr>
-      <w:bookmarkStart w:id="5" w:name="_Hlk515954899"/>
+      <w:r>
+        <w:rPr>
+          <w:sz w:val="28"/>
+          <w:szCs w:val="28"/>
+        </w:rPr>
+        <w:t>Links for Figures.</w:t>
+      </w:r>
+    </w:p>
+    <w:p>
+      <w:pPr>
+        <w:spacing w:after="0"/>
+        <w:jc w:val="both"/>
+        <w:rPr>
+          <w:sz w:val="16"/>
+          <w:szCs w:val="16"/>
+        </w:rPr>
+      </w:pPr>
+    </w:p>
+    <w:p>
+      <w:pPr>
+        <w:spacing w:after="0"/>
+        <w:jc w:val="both"/>
+        <w:rPr>
+          <w:sz w:val="28"/>
+          <w:szCs w:val="28"/>
+        </w:rPr>
+      </w:pPr>
+      <w:bookmarkStart w:id="4" w:name="_Hlk515954899"/>
+      <w:r>
+        <w:rPr>
+          <w:sz w:val="28"/>
+          <w:szCs w:val="28"/>
+        </w:rPr>
+        <w:t xml:space="preserve">PC Folder: </w:t>
+      </w:r>
+      <w:proofErr w:type="spellStart"/>
+      <w:r>
+        <w:rPr>
+          <w:sz w:val="28"/>
+          <w:szCs w:val="28"/>
+        </w:rPr>
+        <w:t>eidelyur</w:t>
+      </w:r>
+      <w:proofErr w:type="spellEnd"/>
+      <w:r>
+        <w:rPr>
+          <w:sz w:val="28"/>
+          <w:szCs w:val="28"/>
+        </w:rPr>
+        <w:t>/My Documents/</w:t>
+      </w:r>
+      <w:proofErr w:type="spellStart"/>
+      <w:r>
+        <w:rPr>
+          <w:sz w:val="28"/>
+          <w:szCs w:val="28"/>
+        </w:rPr>
+        <w:t>GitGub</w:t>
+      </w:r>
+      <w:proofErr w:type="spellEnd"/>
+      <w:r>
+        <w:rPr>
+          <w:sz w:val="28"/>
+          <w:szCs w:val="28"/>
+        </w:rPr>
+        <w:t>/</w:t>
+      </w:r>
+      <w:proofErr w:type="spellStart"/>
+      <w:r>
+        <w:rPr>
+          <w:sz w:val="28"/>
+          <w:szCs w:val="28"/>
+        </w:rPr>
+        <w:t>radiasoft</w:t>
+      </w:r>
+      <w:proofErr w:type="spellEnd"/>
+      <w:r>
+        <w:rPr>
+          <w:sz w:val="28"/>
+          <w:szCs w:val="28"/>
+        </w:rPr>
+        <w:t>/</w:t>
+      </w:r>
+      <w:proofErr w:type="spellStart"/>
+      <w:r>
+        <w:rPr>
+          <w:sz w:val="28"/>
+          <w:szCs w:val="28"/>
+        </w:rPr>
+        <w:t>rsfriction</w:t>
+      </w:r>
+      <w:proofErr w:type="spellEnd"/>
+      <w:r>
+        <w:rPr>
+          <w:sz w:val="28"/>
+          <w:szCs w:val="28"/>
+        </w:rPr>
+        <w:t>/examples</w:t>
+      </w:r>
+    </w:p>
+    <w:p>
+      <w:pPr>
+        <w:spacing w:after="0"/>
+        <w:ind w:left="-540"/>
+        <w:jc w:val="both"/>
+        <w:rPr>
+          <w:sz w:val="28"/>
+          <w:szCs w:val="28"/>
+        </w:rPr>
+      </w:pPr>
+      <w:r>
+        <w:rPr>
+          <w:sz w:val="28"/>
+          <w:szCs w:val="28"/>
+        </w:rPr>
+        <w:t xml:space="preserve">                           /MCOOL/</w:t>
+      </w:r>
+      <w:proofErr w:type="spellStart"/>
+      <w:r>
+        <w:rPr>
+          <w:sz w:val="28"/>
+          <w:szCs w:val="28"/>
+        </w:rPr>
+        <w:t>all_docs</w:t>
+      </w:r>
+      <w:proofErr w:type="spellEnd"/>
+      <w:r>
+        <w:rPr>
+          <w:sz w:val="28"/>
+          <w:szCs w:val="28"/>
+        </w:rPr>
+        <w:t>/</w:t>
+      </w:r>
+      <w:proofErr w:type="spellStart"/>
+      <w:r>
+        <w:rPr>
+          <w:sz w:val="28"/>
+          <w:szCs w:val="28"/>
+        </w:rPr>
+        <w:t>my_docs</w:t>
+      </w:r>
+      <w:proofErr w:type="spellEnd"/>
+      <w:r>
+        <w:rPr>
+          <w:sz w:val="28"/>
+          <w:szCs w:val="28"/>
+        </w:rPr>
+        <w:t>/</w:t>
+      </w:r>
+      <w:proofErr w:type="spellStart"/>
+      <w:r>
+        <w:rPr>
+          <w:sz w:val="28"/>
+          <w:szCs w:val="28"/>
+        </w:rPr>
+        <w:t>pictures</w:t>
+      </w:r>
+      <w:r>
+        <w:rPr>
+          <w:sz w:val="28"/>
+          <w:szCs w:val="28"/>
+        </w:rPr>
+        <w:t>KME</w:t>
+      </w:r>
+      <w:proofErr w:type="spellEnd"/>
+      <w:r>
+        <w:rPr>
+          <w:sz w:val="28"/>
+          <w:szCs w:val="28"/>
+        </w:rPr>
+        <w:t>/</w:t>
+      </w:r>
+    </w:p>
+    <w:p>
+      <w:pPr>
+        <w:spacing w:after="0"/>
+        <w:ind w:left="-540"/>
+        <w:jc w:val="both"/>
+        <w:rPr>
+          <w:sz w:val="16"/>
+          <w:szCs w:val="16"/>
+        </w:rPr>
+      </w:pPr>
+    </w:p>
+    <w:p>
+      <w:pPr>
+        <w:spacing w:after="0"/>
+        <w:jc w:val="both"/>
+        <w:rPr>
+          <w:sz w:val="28"/>
+          <w:szCs w:val="28"/>
+        </w:rPr>
+      </w:pPr>
       <w:r>
         <w:rPr>
           <w:sz w:val="28"/>
@@ -4821,36 +5002,461 @@
         </w:rPr>
         <w:t xml:space="preserve">Figure 1. </w:t>
       </w:r>
+      <w:bookmarkEnd w:id="4"/>
+      <w:r>
+        <w:rPr>
+          <w:sz w:val="28"/>
+          <w:szCs w:val="28"/>
+        </w:rPr>
+        <w:t>magnetizat</w:t>
+      </w:r>
+      <w:r>
+        <w:rPr>
+          <w:sz w:val="28"/>
+          <w:szCs w:val="28"/>
+        </w:rPr>
+        <w:t>ionArea_vs_Bfield_fig5kme.jpg</w:t>
+      </w:r>
+      <w:r>
+        <w:rPr>
+          <w:sz w:val="28"/>
+          <w:szCs w:val="28"/>
+        </w:rPr>
+        <w:t xml:space="preserve">   </w:t>
+      </w:r>
+    </w:p>
+    <w:p>
+      <w:pPr>
+        <w:spacing w:after="0"/>
+        <w:jc w:val="both"/>
+        <w:rPr>
+          <w:sz w:val="28"/>
+          <w:szCs w:val="28"/>
+        </w:rPr>
+      </w:pPr>
+      <w:r>
+        <w:rPr>
+          <w:sz w:val="28"/>
+          <w:szCs w:val="28"/>
+        </w:rPr>
+        <w:t xml:space="preserve">Figure 2.  </w:t>
+      </w:r>
+      <w:r>
+        <w:rPr>
+          <w:sz w:val="28"/>
+          <w:szCs w:val="28"/>
+        </w:rPr>
+        <w:t>omeg</w:t>
+      </w:r>
+      <w:r>
+        <w:rPr>
+          <w:sz w:val="28"/>
+          <w:szCs w:val="28"/>
+        </w:rPr>
+        <w:t>aZ_vs_impctPrmtr_fig30kme.jpg</w:t>
+      </w:r>
+      <w:r>
+        <w:rPr>
+          <w:sz w:val="28"/>
+          <w:szCs w:val="28"/>
+        </w:rPr>
+        <w:t xml:space="preserve">   </w:t>
+      </w:r>
+    </w:p>
+    <w:p>
+      <w:pPr>
+        <w:spacing w:after="0"/>
+        <w:jc w:val="both"/>
+        <w:rPr>
+          <w:sz w:val="28"/>
+          <w:szCs w:val="28"/>
+        </w:rPr>
+      </w:pPr>
+      <w:r>
+        <w:rPr>
+          <w:sz w:val="28"/>
+          <w:szCs w:val="28"/>
+        </w:rPr>
+        <w:t xml:space="preserve">Figure 3.  </w:t>
+      </w:r>
+      <w:r>
+        <w:rPr>
+          <w:sz w:val="28"/>
+          <w:szCs w:val="28"/>
+        </w:rPr>
+        <w:t>Om</w:t>
+      </w:r>
+      <w:r>
+        <w:rPr>
+          <w:sz w:val="28"/>
+          <w:szCs w:val="28"/>
+        </w:rPr>
+        <w:t>ega_vs_impctPrmtr_fig50kme.jpg</w:t>
+      </w:r>
+      <w:r>
+        <w:rPr>
+          <w:sz w:val="28"/>
+          <w:szCs w:val="28"/>
+        </w:rPr>
+        <w:t>,</w:t>
+      </w:r>
+      <w:r>
+        <w:rPr>
+          <w:sz w:val="28"/>
+          <w:szCs w:val="28"/>
+        </w:rPr>
+        <w:t xml:space="preserve">    </w:t>
+      </w:r>
+    </w:p>
+    <w:p>
+      <w:pPr>
+        <w:spacing w:after="0"/>
+        <w:jc w:val="both"/>
+        <w:rPr>
+          <w:sz w:val="28"/>
+          <w:szCs w:val="28"/>
+        </w:rPr>
+      </w:pPr>
+      <w:r>
+        <w:rPr>
+          <w:sz w:val="28"/>
+          <w:szCs w:val="28"/>
+        </w:rPr>
+        <w:t xml:space="preserve">                 </w:t>
+      </w:r>
+      <w:r>
+        <w:rPr>
+          <w:sz w:val="28"/>
+          <w:szCs w:val="28"/>
+        </w:rPr>
+        <w:t>Omega_v</w:t>
+      </w:r>
+      <w:r>
+        <w:rPr>
+          <w:sz w:val="28"/>
+          <w:szCs w:val="28"/>
+        </w:rPr>
+        <w:t>s_impctPrmtr_zoom_fig55kme.jpg</w:t>
+      </w:r>
+      <w:r>
+        <w:rPr>
+          <w:sz w:val="28"/>
+          <w:szCs w:val="28"/>
+        </w:rPr>
+        <w:t xml:space="preserve">    </w:t>
+      </w:r>
+    </w:p>
+    <w:p>
+      <w:pPr>
+        <w:spacing w:after="0"/>
+        <w:jc w:val="both"/>
+        <w:rPr>
+          <w:sz w:val="28"/>
+          <w:szCs w:val="28"/>
+        </w:rPr>
+      </w:pPr>
+      <w:r>
+        <w:rPr>
+          <w:sz w:val="28"/>
+          <w:szCs w:val="28"/>
+        </w:rPr>
+        <w:t xml:space="preserve">Figure 4.  </w:t>
+      </w:r>
+      <w:r>
+        <w:rPr>
+          <w:sz w:val="28"/>
+          <w:szCs w:val="28"/>
+        </w:rPr>
+        <w:t>fistTurn</w:t>
+      </w:r>
+      <w:r>
+        <w:rPr>
+          <w:sz w:val="28"/>
+          <w:szCs w:val="28"/>
+        </w:rPr>
+        <w:t>_different-relRo_fig120kme.jpg</w:t>
+      </w:r>
+      <w:r>
+        <w:rPr>
+          <w:sz w:val="28"/>
+          <w:szCs w:val="28"/>
+        </w:rPr>
+        <w:t xml:space="preserve"> </w:t>
+      </w:r>
+    </w:p>
+    <w:p>
+      <w:pPr>
+        <w:spacing w:after="0"/>
+        <w:jc w:val="both"/>
+        <w:rPr>
+          <w:sz w:val="28"/>
+          <w:szCs w:val="28"/>
+        </w:rPr>
+      </w:pPr>
+      <w:r>
+        <w:rPr>
+          <w:sz w:val="28"/>
+          <w:szCs w:val="28"/>
+        </w:rPr>
+        <w:t xml:space="preserve">Figure 5.  </w:t>
+      </w:r>
+      <w:r>
+        <w:rPr>
+          <w:sz w:val="28"/>
+          <w:szCs w:val="28"/>
+        </w:rPr>
+        <w:t>nine</w:t>
+      </w:r>
+      <w:r>
+        <w:rPr>
+          <w:sz w:val="28"/>
+          <w:szCs w:val="28"/>
+        </w:rPr>
+        <w:t>Turns_relRo_49e-5_fig80kme.jpg</w:t>
+      </w:r>
+      <w:r>
+        <w:rPr>
+          <w:sz w:val="28"/>
+          <w:szCs w:val="28"/>
+        </w:rPr>
+        <w:t>,</w:t>
+      </w:r>
+      <w:r>
+        <w:rPr>
+          <w:sz w:val="28"/>
+          <w:szCs w:val="28"/>
+        </w:rPr>
+        <w:t xml:space="preserve">    </w:t>
+      </w:r>
+    </w:p>
+    <w:p>
+      <w:pPr>
+        <w:spacing w:after="0"/>
+        <w:jc w:val="both"/>
+        <w:rPr>
+          <w:sz w:val="28"/>
+          <w:szCs w:val="28"/>
+        </w:rPr>
+      </w:pPr>
+      <w:r>
+        <w:rPr>
+          <w:sz w:val="28"/>
+          <w:szCs w:val="28"/>
+        </w:rPr>
+        <w:t xml:space="preserve">                 </w:t>
+      </w:r>
+      <w:r>
+        <w:rPr>
+          <w:sz w:val="28"/>
+          <w:szCs w:val="28"/>
+        </w:rPr>
+        <w:t>nine</w:t>
+      </w:r>
+      <w:r>
+        <w:rPr>
+          <w:sz w:val="28"/>
+          <w:szCs w:val="28"/>
+        </w:rPr>
+        <w:t>Turns_relRo_62e-5_fig90kme.jpg</w:t>
+      </w:r>
+      <w:r>
+        <w:rPr>
+          <w:sz w:val="28"/>
+          <w:szCs w:val="28"/>
+        </w:rPr>
+        <w:t>,</w:t>
+      </w:r>
+      <w:r>
+        <w:rPr>
+          <w:sz w:val="28"/>
+          <w:szCs w:val="28"/>
+        </w:rPr>
+        <w:t xml:space="preserve">    </w:t>
+      </w:r>
+    </w:p>
+    <w:p>
+      <w:pPr>
+        <w:spacing w:after="0"/>
+        <w:jc w:val="both"/>
+        <w:rPr>
+          <w:sz w:val="28"/>
+          <w:szCs w:val="28"/>
+        </w:rPr>
+      </w:pPr>
+      <w:r>
+        <w:rPr>
+          <w:sz w:val="28"/>
+          <w:szCs w:val="28"/>
+        </w:rPr>
+        <w:t xml:space="preserve">                 </w:t>
+      </w:r>
+      <w:r>
+        <w:rPr>
+          <w:sz w:val="28"/>
+          <w:szCs w:val="28"/>
+        </w:rPr>
+        <w:t>nineTu</w:t>
+      </w:r>
+      <w:r>
+        <w:rPr>
+          <w:sz w:val="28"/>
+          <w:szCs w:val="28"/>
+        </w:rPr>
+        <w:t>rns_relRo_103e-5_fig100kme.jpg</w:t>
+      </w:r>
+      <w:r>
+        <w:rPr>
+          <w:sz w:val="28"/>
+          <w:szCs w:val="28"/>
+        </w:rPr>
+        <w:t>,</w:t>
+      </w:r>
+      <w:r>
+        <w:rPr>
+          <w:sz w:val="28"/>
+          <w:szCs w:val="28"/>
+        </w:rPr>
+        <w:t xml:space="preserve">    </w:t>
+      </w:r>
+    </w:p>
+    <w:p>
+      <w:pPr>
+        <w:spacing w:after="0"/>
+        <w:jc w:val="both"/>
+        <w:rPr>
+          <w:sz w:val="28"/>
+          <w:szCs w:val="28"/>
+        </w:rPr>
+      </w:pPr>
+      <w:r>
+        <w:rPr>
+          <w:sz w:val="28"/>
+          <w:szCs w:val="28"/>
+        </w:rPr>
+        <w:t xml:space="preserve">                 </w:t>
+      </w:r>
+      <w:r>
+        <w:rPr>
+          <w:sz w:val="28"/>
+          <w:szCs w:val="28"/>
+        </w:rPr>
+        <w:t>nineT</w:t>
+      </w:r>
+      <w:r>
+        <w:rPr>
+          <w:sz w:val="28"/>
+          <w:szCs w:val="28"/>
+        </w:rPr>
+        <w:t>urns_relRo_29e-3_fig110kme.jpg</w:t>
+      </w:r>
+      <w:r>
+        <w:rPr>
+          <w:sz w:val="28"/>
+          <w:szCs w:val="28"/>
+        </w:rPr>
+        <w:t xml:space="preserve">    </w:t>
+      </w:r>
+    </w:p>
+    <w:p>
+      <w:pPr>
+        <w:spacing w:after="0"/>
+        <w:jc w:val="both"/>
+        <w:rPr>
+          <w:sz w:val="28"/>
+          <w:szCs w:val="28"/>
+        </w:rPr>
+      </w:pPr>
+      <w:r>
+        <w:rPr>
+          <w:sz w:val="28"/>
+          <w:szCs w:val="28"/>
+        </w:rPr>
+        <w:t>Figure 6.  relativeR_vs_time_fig70kme.jpg,</w:t>
+      </w:r>
+      <w:r>
+        <w:rPr>
+          <w:sz w:val="28"/>
+          <w:szCs w:val="28"/>
+        </w:rPr>
+        <w:t xml:space="preserve">    </w:t>
+      </w:r>
+    </w:p>
+    <w:p>
+      <w:pPr>
+        <w:spacing w:after="0"/>
+        <w:jc w:val="both"/>
+        <w:rPr>
+          <w:sz w:val="28"/>
+          <w:szCs w:val="28"/>
+        </w:rPr>
+      </w:pPr>
+      <w:r>
+        <w:rPr>
+          <w:sz w:val="28"/>
+          <w:szCs w:val="28"/>
+        </w:rPr>
+        <w:t xml:space="preserve">                 </w:t>
+      </w:r>
+      <w:r>
+        <w:rPr>
+          <w:sz w:val="28"/>
+          <w:szCs w:val="28"/>
+        </w:rPr>
+        <w:t>relat</w:t>
+      </w:r>
+      <w:r>
+        <w:rPr>
+          <w:sz w:val="28"/>
+          <w:szCs w:val="28"/>
+        </w:rPr>
+        <w:t>iveR_vs_time_spec_fig75kme.jpg</w:t>
+      </w:r>
+      <w:r>
+        <w:rPr>
+          <w:sz w:val="28"/>
+          <w:szCs w:val="28"/>
+        </w:rPr>
+        <w:t xml:space="preserve">    </w:t>
+      </w:r>
+    </w:p>
+    <w:p>
+      <w:pPr>
+        <w:spacing w:after="0"/>
+        <w:jc w:val="both"/>
+        <w:rPr>
+          <w:sz w:val="28"/>
+          <w:szCs w:val="28"/>
+        </w:rPr>
+      </w:pPr>
+      <w:r>
+        <w:rPr>
+          <w:sz w:val="28"/>
+          <w:szCs w:val="28"/>
+        </w:rPr>
+        <w:t xml:space="preserve">Figure 7.  </w:t>
+      </w:r>
+      <w:bookmarkStart w:id="5" w:name="_GoBack"/>
       <w:bookmarkEnd w:id="5"/>
-      <w:proofErr w:type="spellStart"/>
-      <w:r>
-        <w:rPr>
-          <w:sz w:val="28"/>
-          <w:szCs w:val="28"/>
-        </w:rPr>
-        <w:t>picturesKME</w:t>
-      </w:r>
-      <w:proofErr w:type="spellEnd"/>
-      <w:r>
-        <w:rPr>
-          <w:sz w:val="28"/>
-          <w:szCs w:val="28"/>
-        </w:rPr>
-        <w:t>/magnetizat</w:t>
-      </w:r>
-      <w:r>
-        <w:rPr>
-          <w:sz w:val="28"/>
-          <w:szCs w:val="28"/>
-        </w:rPr>
-        <w:t>ionArea_vs_Bfield_fig5kme.jpg</w:t>
-      </w:r>
-      <w:r>
-        <w:rPr>
-          <w:sz w:val="28"/>
-          <w:szCs w:val="28"/>
-        </w:rPr>
-        <w:t xml:space="preserve">   </w:t>
+      <w:r>
+        <w:rPr>
+          <w:sz w:val="28"/>
+          <w:szCs w:val="28"/>
+        </w:rPr>
+        <w:t>torusRad</w:t>
+      </w:r>
+      <w:r>
+        <w:rPr>
+          <w:sz w:val="28"/>
+          <w:szCs w:val="28"/>
+        </w:rPr>
+        <w:t>ius_vs_impctPrmtr_fig35kme.jp</w:t>
+      </w:r>
+      <w:r>
+        <w:rPr>
+          <w:sz w:val="28"/>
+          <w:szCs w:val="28"/>
+        </w:rPr>
+        <w:t xml:space="preserve">  </w:t>
       </w:r>
     </w:p>
     <w:p>
@@ -4867,542 +5473,7 @@
           <w:sz w:val="28"/>
           <w:szCs w:val="28"/>
         </w:rPr>
-        <w:t xml:space="preserve">Figure 2.  </w:t>
-      </w:r>
-      <w:proofErr w:type="spellStart"/>
-      <w:r>
-        <w:rPr>
-          <w:sz w:val="28"/>
-          <w:szCs w:val="28"/>
-        </w:rPr>
-        <w:t>picturesKME</w:t>
-      </w:r>
-      <w:proofErr w:type="spellEnd"/>
-      <w:r>
-        <w:rPr>
-          <w:sz w:val="28"/>
-          <w:szCs w:val="28"/>
-        </w:rPr>
-        <w:t>/omeg</w:t>
-      </w:r>
-      <w:r>
-        <w:rPr>
-          <w:sz w:val="28"/>
-          <w:szCs w:val="28"/>
-        </w:rPr>
-        <w:t>aZ_vs_impctPrmtr_fig30kme.jpg</w:t>
-      </w:r>
-      <w:r>
-        <w:rPr>
-          <w:sz w:val="28"/>
-          <w:szCs w:val="28"/>
-        </w:rPr>
-        <w:t xml:space="preserve">   </w:t>
-      </w:r>
-    </w:p>
-    <w:p>
-      <w:pPr>
-        <w:spacing w:after="0"/>
-        <w:jc w:val="both"/>
-        <w:rPr>
-          <w:sz w:val="28"/>
-          <w:szCs w:val="28"/>
-        </w:rPr>
-      </w:pPr>
-      <w:r>
-        <w:rPr>
-          <w:sz w:val="28"/>
-          <w:szCs w:val="28"/>
-        </w:rPr>
-        <w:t xml:space="preserve">Figure 3.  </w:t>
-      </w:r>
-      <w:proofErr w:type="spellStart"/>
-      <w:r>
-        <w:rPr>
-          <w:sz w:val="28"/>
-          <w:szCs w:val="28"/>
-        </w:rPr>
-        <w:t>picturesKME</w:t>
-      </w:r>
-      <w:proofErr w:type="spellEnd"/>
-      <w:r>
-        <w:rPr>
-          <w:sz w:val="28"/>
-          <w:szCs w:val="28"/>
-        </w:rPr>
-        <w:t>/Om</w:t>
-      </w:r>
-      <w:r>
-        <w:rPr>
-          <w:sz w:val="28"/>
-          <w:szCs w:val="28"/>
-        </w:rPr>
-        <w:t>ega_vs_impctPrmtr_fig50kme.jpg</w:t>
-      </w:r>
-      <w:r>
-        <w:rPr>
-          <w:sz w:val="28"/>
-          <w:szCs w:val="28"/>
-        </w:rPr>
-        <w:t>,</w:t>
-      </w:r>
-      <w:r>
-        <w:rPr>
-          <w:sz w:val="28"/>
-          <w:szCs w:val="28"/>
-        </w:rPr>
-        <w:t xml:space="preserve">    </w:t>
-      </w:r>
-    </w:p>
-    <w:p>
-      <w:pPr>
-        <w:spacing w:after="0"/>
-        <w:jc w:val="both"/>
-        <w:rPr>
-          <w:sz w:val="28"/>
-          <w:szCs w:val="28"/>
-        </w:rPr>
-      </w:pPr>
-      <w:r>
-        <w:rPr>
-          <w:sz w:val="28"/>
-          <w:szCs w:val="28"/>
-        </w:rPr>
-        <w:t xml:space="preserve">                 </w:t>
-      </w:r>
-      <w:proofErr w:type="spellStart"/>
-      <w:r>
-        <w:rPr>
-          <w:sz w:val="28"/>
-          <w:szCs w:val="28"/>
-        </w:rPr>
-        <w:t>picturesKME</w:t>
-      </w:r>
-      <w:proofErr w:type="spellEnd"/>
-      <w:r>
-        <w:rPr>
-          <w:sz w:val="28"/>
-          <w:szCs w:val="28"/>
-        </w:rPr>
-        <w:t>/Omega_v</w:t>
-      </w:r>
-      <w:r>
-        <w:rPr>
-          <w:sz w:val="28"/>
-          <w:szCs w:val="28"/>
-        </w:rPr>
-        <w:t>s_impctPrmtr_zoom_fig55kme.jpg</w:t>
-      </w:r>
-      <w:r>
-        <w:rPr>
-          <w:sz w:val="28"/>
-          <w:szCs w:val="28"/>
-        </w:rPr>
-        <w:t xml:space="preserve">    </w:t>
-      </w:r>
-    </w:p>
-    <w:p>
-      <w:pPr>
-        <w:spacing w:after="0"/>
-        <w:jc w:val="both"/>
-        <w:rPr>
-          <w:sz w:val="28"/>
-          <w:szCs w:val="28"/>
-        </w:rPr>
-      </w:pPr>
-      <w:r>
-        <w:rPr>
-          <w:sz w:val="28"/>
-          <w:szCs w:val="28"/>
-        </w:rPr>
-        <w:t xml:space="preserve">Figure 4.  </w:t>
-      </w:r>
-      <w:proofErr w:type="spellStart"/>
-      <w:r>
-        <w:rPr>
-          <w:sz w:val="28"/>
-          <w:szCs w:val="28"/>
-        </w:rPr>
-        <w:t>picturesKME</w:t>
-      </w:r>
-      <w:proofErr w:type="spellEnd"/>
-      <w:r>
-        <w:rPr>
-          <w:sz w:val="28"/>
-          <w:szCs w:val="28"/>
-        </w:rPr>
-        <w:t>/fistTurn</w:t>
-      </w:r>
-      <w:r>
-        <w:rPr>
-          <w:sz w:val="28"/>
-          <w:szCs w:val="28"/>
-        </w:rPr>
-        <w:t>_different-relRo_fig120kme.jpg</w:t>
-      </w:r>
-      <w:r>
-        <w:rPr>
-          <w:sz w:val="28"/>
-          <w:szCs w:val="28"/>
-        </w:rPr>
-        <w:t xml:space="preserve"> </w:t>
-      </w:r>
-    </w:p>
-    <w:p>
-      <w:pPr>
-        <w:spacing w:after="0"/>
-        <w:jc w:val="both"/>
-        <w:rPr>
-          <w:sz w:val="28"/>
-          <w:szCs w:val="28"/>
-        </w:rPr>
-      </w:pPr>
-      <w:r>
-        <w:rPr>
-          <w:sz w:val="28"/>
-          <w:szCs w:val="28"/>
-        </w:rPr>
-        <w:t xml:space="preserve">Figure 5.  </w:t>
-      </w:r>
-      <w:proofErr w:type="spellStart"/>
-      <w:r>
-        <w:rPr>
-          <w:sz w:val="28"/>
-          <w:szCs w:val="28"/>
-        </w:rPr>
-        <w:t>picturesKME</w:t>
-      </w:r>
-      <w:proofErr w:type="spellEnd"/>
-      <w:r>
-        <w:rPr>
-          <w:sz w:val="28"/>
-          <w:szCs w:val="28"/>
-        </w:rPr>
-        <w:t>/nine</w:t>
-      </w:r>
-      <w:r>
-        <w:rPr>
-          <w:sz w:val="28"/>
-          <w:szCs w:val="28"/>
-        </w:rPr>
-        <w:t>Turns_relRo_49e-5_fig80kme.jpg</w:t>
-      </w:r>
-      <w:r>
-        <w:rPr>
-          <w:sz w:val="28"/>
-          <w:szCs w:val="28"/>
-        </w:rPr>
-        <w:t>,</w:t>
-      </w:r>
-      <w:r>
-        <w:rPr>
-          <w:sz w:val="28"/>
-          <w:szCs w:val="28"/>
-        </w:rPr>
-        <w:t xml:space="preserve">    </w:t>
-      </w:r>
-    </w:p>
-    <w:p>
-      <w:pPr>
-        <w:spacing w:after="0"/>
-        <w:jc w:val="both"/>
-        <w:rPr>
-          <w:sz w:val="28"/>
-          <w:szCs w:val="28"/>
-        </w:rPr>
-      </w:pPr>
-      <w:r>
-        <w:rPr>
-          <w:sz w:val="28"/>
-          <w:szCs w:val="28"/>
-        </w:rPr>
-        <w:t xml:space="preserve">                 </w:t>
-      </w:r>
-      <w:proofErr w:type="spellStart"/>
-      <w:r>
-        <w:rPr>
-          <w:sz w:val="28"/>
-          <w:szCs w:val="28"/>
-        </w:rPr>
-        <w:t>picturesKME</w:t>
-      </w:r>
-      <w:proofErr w:type="spellEnd"/>
-      <w:r>
-        <w:rPr>
-          <w:sz w:val="28"/>
-          <w:szCs w:val="28"/>
-        </w:rPr>
-        <w:t>/nine</w:t>
-      </w:r>
-      <w:r>
-        <w:rPr>
-          <w:sz w:val="28"/>
-          <w:szCs w:val="28"/>
-        </w:rPr>
-        <w:t>Turns_relRo_62e-5_fig90kme.jpg</w:t>
-      </w:r>
-      <w:r>
-        <w:rPr>
-          <w:sz w:val="28"/>
-          <w:szCs w:val="28"/>
-        </w:rPr>
-        <w:t>,</w:t>
-      </w:r>
-      <w:r>
-        <w:rPr>
-          <w:sz w:val="28"/>
-          <w:szCs w:val="28"/>
-        </w:rPr>
-        <w:t xml:space="preserve">    </w:t>
-      </w:r>
-    </w:p>
-    <w:p>
-      <w:pPr>
-        <w:spacing w:after="0"/>
-        <w:jc w:val="both"/>
-        <w:rPr>
-          <w:sz w:val="28"/>
-          <w:szCs w:val="28"/>
-        </w:rPr>
-      </w:pPr>
-      <w:r>
-        <w:rPr>
-          <w:sz w:val="28"/>
-          <w:szCs w:val="28"/>
-        </w:rPr>
-        <w:t xml:space="preserve">                 </w:t>
-      </w:r>
-      <w:proofErr w:type="spellStart"/>
-      <w:r>
-        <w:rPr>
-          <w:sz w:val="28"/>
-          <w:szCs w:val="28"/>
-        </w:rPr>
-        <w:t>picturesKME</w:t>
-      </w:r>
-      <w:proofErr w:type="spellEnd"/>
-      <w:r>
-        <w:rPr>
-          <w:sz w:val="28"/>
-          <w:szCs w:val="28"/>
-        </w:rPr>
-        <w:t>/nineTu</w:t>
-      </w:r>
-      <w:r>
-        <w:rPr>
-          <w:sz w:val="28"/>
-          <w:szCs w:val="28"/>
-        </w:rPr>
-        <w:t>rns_relRo_103e-5_fig100kme.jpg</w:t>
-      </w:r>
-      <w:r>
-        <w:rPr>
-          <w:sz w:val="28"/>
-          <w:szCs w:val="28"/>
-        </w:rPr>
-        <w:t>,</w:t>
-      </w:r>
-      <w:r>
-        <w:rPr>
-          <w:sz w:val="28"/>
-          <w:szCs w:val="28"/>
-        </w:rPr>
-        <w:t xml:space="preserve">    </w:t>
-      </w:r>
-    </w:p>
-    <w:p>
-      <w:pPr>
-        <w:spacing w:after="0"/>
-        <w:jc w:val="both"/>
-        <w:rPr>
-          <w:sz w:val="28"/>
-          <w:szCs w:val="28"/>
-        </w:rPr>
-      </w:pPr>
-      <w:r>
-        <w:rPr>
-          <w:sz w:val="28"/>
-          <w:szCs w:val="28"/>
-        </w:rPr>
-        <w:t xml:space="preserve">                 </w:t>
-      </w:r>
-      <w:proofErr w:type="spellStart"/>
-      <w:r>
-        <w:rPr>
-          <w:sz w:val="28"/>
-          <w:szCs w:val="28"/>
-        </w:rPr>
-        <w:t>picturesKME</w:t>
-      </w:r>
-      <w:proofErr w:type="spellEnd"/>
-      <w:r>
-        <w:rPr>
-          <w:sz w:val="28"/>
-          <w:szCs w:val="28"/>
-        </w:rPr>
-        <w:t>/nineT</w:t>
-      </w:r>
-      <w:r>
-        <w:rPr>
-          <w:sz w:val="28"/>
-          <w:szCs w:val="28"/>
-        </w:rPr>
-        <w:t>urns_relRo_29e-3_fig110kme.jpg</w:t>
-      </w:r>
-      <w:r>
-        <w:rPr>
-          <w:sz w:val="28"/>
-          <w:szCs w:val="28"/>
-        </w:rPr>
-        <w:t xml:space="preserve">    </w:t>
-      </w:r>
-    </w:p>
-    <w:p>
-      <w:pPr>
-        <w:spacing w:after="0"/>
-        <w:jc w:val="both"/>
-        <w:rPr>
-          <w:sz w:val="28"/>
-          <w:szCs w:val="28"/>
-        </w:rPr>
-      </w:pPr>
-      <w:r>
-        <w:rPr>
-          <w:sz w:val="28"/>
-          <w:szCs w:val="28"/>
-        </w:rPr>
-        <w:t xml:space="preserve">Figure 6.  </w:t>
-      </w:r>
-      <w:proofErr w:type="spellStart"/>
-      <w:r>
-        <w:rPr>
-          <w:sz w:val="28"/>
-          <w:szCs w:val="28"/>
-        </w:rPr>
-        <w:t>picturesKME</w:t>
-      </w:r>
-      <w:proofErr w:type="spellEnd"/>
-      <w:r>
-        <w:rPr>
-          <w:sz w:val="28"/>
-          <w:szCs w:val="28"/>
-        </w:rPr>
-        <w:t>/</w:t>
-      </w:r>
-      <w:r>
-        <w:rPr>
-          <w:sz w:val="28"/>
-          <w:szCs w:val="28"/>
-        </w:rPr>
-        <w:t>relativeR_vs_time_fig70kme.jpg,</w:t>
-      </w:r>
-      <w:r>
-        <w:rPr>
-          <w:sz w:val="28"/>
-          <w:szCs w:val="28"/>
-        </w:rPr>
-        <w:t xml:space="preserve">    </w:t>
-      </w:r>
-    </w:p>
-    <w:p>
-      <w:pPr>
-        <w:spacing w:after="0"/>
-        <w:jc w:val="both"/>
-        <w:rPr>
-          <w:sz w:val="28"/>
-          <w:szCs w:val="28"/>
-        </w:rPr>
-      </w:pPr>
-      <w:r>
-        <w:rPr>
-          <w:sz w:val="28"/>
-          <w:szCs w:val="28"/>
-        </w:rPr>
-        <w:t xml:space="preserve">                 </w:t>
-      </w:r>
-      <w:proofErr w:type="spellStart"/>
-      <w:r>
-        <w:rPr>
-          <w:sz w:val="28"/>
-          <w:szCs w:val="28"/>
-        </w:rPr>
-        <w:t>picturesKME</w:t>
-      </w:r>
-      <w:proofErr w:type="spellEnd"/>
-      <w:r>
-        <w:rPr>
-          <w:sz w:val="28"/>
-          <w:szCs w:val="28"/>
-        </w:rPr>
-        <w:t>/relat</w:t>
-      </w:r>
-      <w:r>
-        <w:rPr>
-          <w:sz w:val="28"/>
-          <w:szCs w:val="28"/>
-        </w:rPr>
-        <w:t>iveR_vs_time_spec_fig75kme.jpg</w:t>
-      </w:r>
-      <w:r>
-        <w:rPr>
-          <w:sz w:val="28"/>
-          <w:szCs w:val="28"/>
-        </w:rPr>
-        <w:t xml:space="preserve">    </w:t>
-      </w:r>
-    </w:p>
-    <w:p>
-      <w:pPr>
-        <w:spacing w:after="0"/>
-        <w:jc w:val="both"/>
-        <w:rPr>
-          <w:sz w:val="28"/>
-          <w:szCs w:val="28"/>
-        </w:rPr>
-      </w:pPr>
-      <w:r>
-        <w:rPr>
-          <w:sz w:val="28"/>
-          <w:szCs w:val="28"/>
-        </w:rPr>
-        <w:t xml:space="preserve">Figure 7.  </w:t>
-      </w:r>
-      <w:r>
-        <w:rPr>
-          <w:sz w:val="28"/>
-          <w:szCs w:val="28"/>
-        </w:rPr>
-        <w:t>picturesKME/torusRad</w:t>
-      </w:r>
-      <w:r>
-        <w:rPr>
-          <w:sz w:val="28"/>
-          <w:szCs w:val="28"/>
-        </w:rPr>
-        <w:t>ius_vs_impctPrmtr_fig35kme.jp</w:t>
-      </w:r>
-      <w:r>
-        <w:rPr>
-          <w:sz w:val="28"/>
-          <w:szCs w:val="28"/>
-        </w:rPr>
-        <w:t xml:space="preserve">  </w:t>
-      </w:r>
-    </w:p>
-    <w:p>
-      <w:pPr>
-        <w:spacing w:after="0"/>
-        <w:jc w:val="both"/>
-        <w:rPr>
-          <w:sz w:val="28"/>
-          <w:szCs w:val="28"/>
-        </w:rPr>
-      </w:pPr>
-      <w:r>
-        <w:rPr>
-          <w:sz w:val="28"/>
-          <w:szCs w:val="28"/>
-        </w:rPr>
+        <w:lastRenderedPageBreak/>
         <w:t xml:space="preserve">   </w:t>
       </w:r>
     </w:p>

</xml_diff>